<commit_message>
Bug fixed status Cocktail, update Status Liquids
</commit_message>
<xml_diff>
--- a/ProjektDokumente/Charakteristik and Services Tables.docx
+++ b/ProjektDokumente/Charakteristik and Services Tables.docx
@@ -878,18 +878,7 @@
                 <w:szCs w:val="14"/>
                 <w:lang w:val="en-GB"/>
               </w:rPr>
-              <w:t>BluetoothLeService.CHARACTERISTIC_MESSAGE</w:t>
-            </w:r>
-            <w:bookmarkStart w:id="0" w:name="_GoBack"/>
-            <w:bookmarkEnd w:id="0"/>
-            <w:r>
-              <w:rPr>
-                <w:rFonts w:ascii="Calibri" w:hAnsi="Calibri" w:cs="Calibri"/>
-                <w:sz w:val="14"/>
-                <w:szCs w:val="14"/>
-                <w:lang w:val="en-GB"/>
-              </w:rPr>
-              <w:t>_USER</w:t>
+              <w:t>BluetoothLeService.CHARACTERISTIC_MESSAGE_USER</w:t>
             </w:r>
             <w:proofErr w:type="spellEnd"/>
           </w:p>
@@ -4636,6 +4625,7 @@
       <w:tr>
         <w:trPr>
           <w:divId w:val="674839175"/>
+          <w:trHeight w:val="893"/>
         </w:trPr>
         <w:tc>
           <w:tcPr>
@@ -4752,7 +4742,27 @@
                 <w:szCs w:val="14"/>
                 <w:lang w:val="en-GB"/>
               </w:rPr>
-              <w:t>{"d":970.0,"c":1000.0,"a":200.0,"b":1000.0}</w:t>
+              <w:t>{"pumps</w:t>
+            </w:r>
+            <w:proofErr w:type="gramStart"/>
+            <w:r>
+              <w:rPr>
+                <w:rFonts w:ascii="Calibri" w:hAnsi="Calibri" w:cs="Calibri"/>
+                <w:sz w:val="14"/>
+                <w:szCs w:val="14"/>
+                <w:lang w:val="en-GB"/>
+              </w:rPr>
+              <w:t>":{</w:t>
+            </w:r>
+            <w:proofErr w:type="gramEnd"/>
+            <w:r>
+              <w:rPr>
+                <w:rFonts w:ascii="Calibri" w:hAnsi="Calibri" w:cs="Calibri"/>
+                <w:sz w:val="14"/>
+                <w:szCs w:val="14"/>
+                <w:lang w:val="en-GB"/>
+              </w:rPr>
+              <w:t>"1":{"liquid":a","volume":100.0},"2":{"liquid":b","volume":100.0},"3":{"liquid":c","volume":100.0}},"liquids":{"c":100.0,"a":100.0,"b":100.0}}</w:t>
             </w:r>
           </w:p>
         </w:tc>
@@ -5502,8 +5512,10 @@
                 <w:szCs w:val="14"/>
                 <w:lang w:val="en-GB"/>
               </w:rPr>
-              <w:t> </w:t>
-            </w:r>
+              <w:t>[["a",10.0],["b",10.0]]</w:t>
+            </w:r>
+            <w:bookmarkStart w:id="0" w:name="_GoBack"/>
+            <w:bookmarkEnd w:id="0"/>
           </w:p>
         </w:tc>
         <w:tc>
@@ -7249,7 +7261,7 @@
 </file>
 
 <file path=customXml/itemProps1.xml><?xml version="1.0" encoding="utf-8"?>
-<ds:datastoreItem xmlns:ds="http://schemas.openxmlformats.org/officeDocument/2006/customXml" ds:itemID="{C95D1B3D-A797-41ED-9324-614F31FC6AFA}">
+<ds:datastoreItem xmlns:ds="http://schemas.openxmlformats.org/officeDocument/2006/customXml" ds:itemID="{2FA11028-612B-466B-922D-262EFCFBA192}">
   <ds:schemaRefs>
     <ds:schemaRef ds:uri="http://schemas.openxmlformats.org/officeDocument/2006/bibliography"/>
   </ds:schemaRefs>

</xml_diff>

<commit_message>
add methods run_pump, calibrate_pump, set_pump_times, tare_scale
</commit_message>
<xml_diff>
--- a/ProjektDokumente/Charakteristik and Services Tables.docx
+++ b/ProjektDokumente/Charakteristik and Services Tables.docx
@@ -132,8 +132,8 @@
         <w:gridCol w:w="2205"/>
         <w:gridCol w:w="2305"/>
         <w:gridCol w:w="2717"/>
-        <w:gridCol w:w="2019"/>
-        <w:gridCol w:w="1578"/>
+        <w:gridCol w:w="1561"/>
+        <w:gridCol w:w="2036"/>
         <w:gridCol w:w="718"/>
       </w:tblGrid>
       <w:tr>
@@ -449,7 +449,7 @@
         </w:tc>
         <w:tc>
           <w:tcPr>
-            <w:tcW w:w="2019" w:type="dxa"/>
+            <w:tcW w:w="1561" w:type="dxa"/>
             <w:tcBorders>
               <w:top w:val="single" w:sz="8" w:space="0" w:color="A3A3A3"/>
               <w:left w:val="single" w:sz="8" w:space="0" w:color="A3A3A3"/>
@@ -492,7 +492,7 @@
         </w:tc>
         <w:tc>
           <w:tcPr>
-            <w:tcW w:w="1578" w:type="dxa"/>
+            <w:tcW w:w="2036" w:type="dxa"/>
             <w:tcBorders>
               <w:top w:val="single" w:sz="8" w:space="0" w:color="A3A3A3"/>
               <w:left w:val="single" w:sz="8" w:space="0" w:color="A3A3A3"/>
@@ -844,7 +844,7 @@
         </w:tc>
         <w:tc>
           <w:tcPr>
-            <w:tcW w:w="2019" w:type="dxa"/>
+            <w:tcW w:w="1561" w:type="dxa"/>
             <w:tcBorders>
               <w:top w:val="single" w:sz="8" w:space="0" w:color="A3A3A3"/>
               <w:left w:val="single" w:sz="8" w:space="0" w:color="A3A3A3"/>
@@ -885,7 +885,7 @@
         </w:tc>
         <w:tc>
           <w:tcPr>
-            <w:tcW w:w="1578" w:type="dxa"/>
+            <w:tcW w:w="2036" w:type="dxa"/>
             <w:tcBorders>
               <w:top w:val="single" w:sz="8" w:space="0" w:color="A3A3A3"/>
               <w:left w:val="single" w:sz="8" w:space="0" w:color="A3A3A3"/>
@@ -1249,7 +1249,7 @@
         </w:tc>
         <w:tc>
           <w:tcPr>
-            <w:tcW w:w="2019" w:type="dxa"/>
+            <w:tcW w:w="1561" w:type="dxa"/>
             <w:tcBorders>
               <w:top w:val="single" w:sz="8" w:space="0" w:color="A3A3A3"/>
               <w:left w:val="single" w:sz="8" w:space="0" w:color="A3A3A3"/>
@@ -1290,7 +1290,7 @@
         </w:tc>
         <w:tc>
           <w:tcPr>
-            <w:tcW w:w="1578" w:type="dxa"/>
+            <w:tcW w:w="2036" w:type="dxa"/>
             <w:tcBorders>
               <w:top w:val="single" w:sz="8" w:space="0" w:color="A3A3A3"/>
               <w:left w:val="single" w:sz="8" w:space="0" w:color="A3A3A3"/>
@@ -1603,7 +1603,7 @@
         </w:tc>
         <w:tc>
           <w:tcPr>
-            <w:tcW w:w="2019" w:type="dxa"/>
+            <w:tcW w:w="1561" w:type="dxa"/>
             <w:tcBorders>
               <w:top w:val="single" w:sz="8" w:space="0" w:color="A3A3A3"/>
               <w:left w:val="single" w:sz="8" w:space="0" w:color="A3A3A3"/>
@@ -1644,7 +1644,7 @@
         </w:tc>
         <w:tc>
           <w:tcPr>
-            <w:tcW w:w="1578" w:type="dxa"/>
+            <w:tcW w:w="2036" w:type="dxa"/>
             <w:tcBorders>
               <w:top w:val="single" w:sz="8" w:space="0" w:color="A3A3A3"/>
               <w:left w:val="single" w:sz="8" w:space="0" w:color="A3A3A3"/>
@@ -1740,7 +1740,6 @@
               <w:bottom w:w="80" w:type="dxa"/>
               <w:right w:w="80" w:type="dxa"/>
             </w:tcMar>
-            <w:hideMark/>
           </w:tcPr>
           <w:p>
             <w:pPr>
@@ -1761,7 +1760,7 @@
                 <w:szCs w:val="14"/>
                 <w:lang w:val="en-GB"/>
               </w:rPr>
-              <w:t>Define Pump</w:t>
+              <w:t>Abort</w:t>
             </w:r>
           </w:p>
         </w:tc>
@@ -1780,7 +1779,6 @@
               <w:bottom w:w="80" w:type="dxa"/>
               <w:right w:w="80" w:type="dxa"/>
             </w:tcMar>
-            <w:hideMark/>
           </w:tcPr>
           <w:p>
             <w:pPr>
@@ -1801,7 +1799,7 @@
                 <w:szCs w:val="14"/>
                 <w:lang w:val="en-GB"/>
               </w:rPr>
-              <w:t>Admin</w:t>
+              <w:t>User</w:t>
             </w:r>
           </w:p>
         </w:tc>
@@ -1820,7 +1818,6 @@
               <w:bottom w:w="80" w:type="dxa"/>
               <w:right w:w="80" w:type="dxa"/>
             </w:tcMar>
-            <w:hideMark/>
           </w:tcPr>
           <w:p>
             <w:pPr>
@@ -1862,25 +1859,23 @@
               </w:rPr>
               <w:t>": "</w:t>
             </w:r>
-            <w:proofErr w:type="spellStart"/>
-            <w:r>
-              <w:rPr>
-                <w:rFonts w:ascii="Calibri" w:hAnsi="Calibri" w:cs="Calibri"/>
-                <w:sz w:val="14"/>
-                <w:szCs w:val="14"/>
-                <w:lang w:val="en-GB"/>
-              </w:rPr>
-              <w:t>define_pump</w:t>
-            </w:r>
-            <w:proofErr w:type="spellEnd"/>
-            <w:r>
-              <w:rPr>
-                <w:rFonts w:ascii="Calibri" w:hAnsi="Calibri" w:cs="Calibri"/>
-                <w:sz w:val="14"/>
-                <w:szCs w:val="14"/>
-                <w:lang w:val="en-GB"/>
-              </w:rPr>
-              <w:t>", "user": 0, "liquid": "water", "volume": 1000, "slot": 1}</w:t>
+            <w:r>
+              <w:rPr>
+                <w:rFonts w:ascii="Calibri" w:hAnsi="Calibri" w:cs="Calibri"/>
+                <w:sz w:val="14"/>
+                <w:szCs w:val="14"/>
+                <w:lang w:val="en-GB"/>
+              </w:rPr>
+              <w:t>abort</w:t>
+            </w:r>
+            <w:r>
+              <w:rPr>
+                <w:rFonts w:ascii="Calibri" w:hAnsi="Calibri" w:cs="Calibri"/>
+                <w:sz w:val="14"/>
+                <w:szCs w:val="14"/>
+                <w:lang w:val="en-GB"/>
+              </w:rPr>
+              <w:t>", "user": 483}</w:t>
             </w:r>
           </w:p>
         </w:tc>
@@ -1899,20 +1894,18 @@
               <w:bottom w:w="80" w:type="dxa"/>
               <w:right w:w="80" w:type="dxa"/>
             </w:tcMar>
-            <w:hideMark/>
-          </w:tcPr>
-          <w:p>
-            <w:pPr>
-              <w:pStyle w:val="NormalWeb"/>
-              <w:spacing w:before="0" w:beforeAutospacing="0" w:after="0" w:afterAutospacing="0"/>
-              <w:rPr>
-                <w:rFonts w:ascii="Calibri" w:hAnsi="Calibri" w:cs="Calibri"/>
-                <w:sz w:val="14"/>
-                <w:szCs w:val="14"/>
-                <w:lang w:val="en-GB"/>
-              </w:rPr>
-            </w:pPr>
-            <w:proofErr w:type="spellStart"/>
+          </w:tcPr>
+          <w:p>
+            <w:pPr>
+              <w:pStyle w:val="NormalWeb"/>
+              <w:spacing w:before="0" w:beforeAutospacing="0" w:after="0" w:afterAutospacing="0"/>
+              <w:rPr>
+                <w:rFonts w:ascii="Calibri" w:hAnsi="Calibri" w:cs="Calibri"/>
+                <w:sz w:val="14"/>
+                <w:szCs w:val="14"/>
+                <w:lang w:val="en-GB"/>
+              </w:rPr>
+            </w:pPr>
             <w:proofErr w:type="gramStart"/>
             <w:r>
               <w:rPr>
@@ -1921,17 +1914,7 @@
                 <w:szCs w:val="14"/>
                 <w:lang w:val="en-GB"/>
               </w:rPr>
-              <w:t>adminDefinePump</w:t>
-            </w:r>
-            <w:proofErr w:type="spellEnd"/>
-            <w:r>
-              <w:rPr>
-                <w:rFonts w:ascii="Calibri" w:hAnsi="Calibri" w:cs="Calibri"/>
-                <w:sz w:val="14"/>
-                <w:szCs w:val="14"/>
-                <w:lang w:val="en-GB"/>
-              </w:rPr>
-              <w:t>(</w:t>
+              <w:t>Abort(</w:t>
             </w:r>
             <w:proofErr w:type="gramEnd"/>
             <w:r>
@@ -1941,7 +1924,7 @@
                 <w:szCs w:val="14"/>
                 <w:lang w:val="en-GB"/>
               </w:rPr>
-              <w:t>String liquid, float volume, int slot)</w:t>
+              <w:t>float user)</w:t>
             </w:r>
           </w:p>
         </w:tc>
@@ -1960,7 +1943,6 @@
               <w:bottom w:w="80" w:type="dxa"/>
               <w:right w:w="80" w:type="dxa"/>
             </w:tcMar>
-            <w:hideMark/>
           </w:tcPr>
           <w:p>
             <w:pPr>
@@ -1988,81 +1970,79 @@
         </w:tc>
         <w:tc>
           <w:tcPr>
-            <w:tcW w:w="2019" w:type="dxa"/>
-            <w:tcBorders>
-              <w:top w:val="single" w:sz="8" w:space="0" w:color="A3A3A3"/>
-              <w:left w:val="single" w:sz="8" w:space="0" w:color="A3A3A3"/>
-              <w:bottom w:val="single" w:sz="8" w:space="0" w:color="A3A3A3"/>
-              <w:right w:val="single" w:sz="8" w:space="0" w:color="A3A3A3"/>
-            </w:tcBorders>
-            <w:tcMar>
-              <w:top w:w="80" w:type="dxa"/>
-              <w:left w:w="80" w:type="dxa"/>
-              <w:bottom w:w="80" w:type="dxa"/>
-              <w:right w:w="80" w:type="dxa"/>
-            </w:tcMar>
-            <w:hideMark/>
-          </w:tcPr>
-          <w:p>
-            <w:pPr>
-              <w:pStyle w:val="NormalWeb"/>
-              <w:spacing w:before="0" w:beforeAutospacing="0" w:after="0" w:afterAutospacing="0"/>
-              <w:rPr>
-                <w:rFonts w:ascii="Calibri" w:hAnsi="Calibri" w:cs="Calibri"/>
-                <w:sz w:val="14"/>
-                <w:szCs w:val="14"/>
-                <w:lang w:val="en-GB"/>
-              </w:rPr>
-            </w:pPr>
-            <w:proofErr w:type="spellStart"/>
-            <w:r>
-              <w:rPr>
-                <w:rFonts w:ascii="Calibri" w:hAnsi="Calibri" w:cs="Calibri"/>
-                <w:sz w:val="14"/>
-                <w:szCs w:val="14"/>
-                <w:lang w:val="en-GB"/>
-              </w:rPr>
-              <w:t>BluetoothLeService.CHARACTERISTIC_MESSAGE_ADMIN</w:t>
-            </w:r>
-            <w:proofErr w:type="spellEnd"/>
-          </w:p>
-        </w:tc>
-        <w:tc>
-          <w:tcPr>
-            <w:tcW w:w="1578" w:type="dxa"/>
-            <w:tcBorders>
-              <w:top w:val="single" w:sz="8" w:space="0" w:color="A3A3A3"/>
-              <w:left w:val="single" w:sz="8" w:space="0" w:color="A3A3A3"/>
-              <w:bottom w:val="single" w:sz="8" w:space="0" w:color="A3A3A3"/>
-              <w:right w:val="single" w:sz="8" w:space="0" w:color="A3A3A3"/>
-            </w:tcBorders>
-            <w:tcMar>
-              <w:top w:w="80" w:type="dxa"/>
-              <w:left w:w="80" w:type="dxa"/>
-              <w:bottom w:w="80" w:type="dxa"/>
-              <w:right w:w="80" w:type="dxa"/>
-            </w:tcMar>
-            <w:hideMark/>
-          </w:tcPr>
-          <w:p>
-            <w:pPr>
-              <w:pStyle w:val="NormalWeb"/>
-              <w:spacing w:before="0" w:beforeAutospacing="0" w:after="0" w:afterAutospacing="0"/>
-              <w:rPr>
-                <w:rFonts w:ascii="Calibri" w:hAnsi="Calibri" w:cs="Calibri"/>
-                <w:sz w:val="14"/>
-                <w:szCs w:val="14"/>
-                <w:lang w:val="en-GB"/>
-              </w:rPr>
-            </w:pPr>
-            <w:r>
-              <w:rPr>
-                <w:rFonts w:ascii="Calibri" w:hAnsi="Calibri" w:cs="Calibri"/>
-                <w:sz w:val="14"/>
-                <w:szCs w:val="14"/>
-                <w:lang w:val="en-GB"/>
-              </w:rPr>
-              <w:t>add a new pump to ESP</w:t>
+            <w:tcW w:w="1561" w:type="dxa"/>
+            <w:tcBorders>
+              <w:top w:val="single" w:sz="8" w:space="0" w:color="A3A3A3"/>
+              <w:left w:val="single" w:sz="8" w:space="0" w:color="A3A3A3"/>
+              <w:bottom w:val="single" w:sz="8" w:space="0" w:color="A3A3A3"/>
+              <w:right w:val="single" w:sz="8" w:space="0" w:color="A3A3A3"/>
+            </w:tcBorders>
+            <w:tcMar>
+              <w:top w:w="80" w:type="dxa"/>
+              <w:left w:w="80" w:type="dxa"/>
+              <w:bottom w:w="80" w:type="dxa"/>
+              <w:right w:w="80" w:type="dxa"/>
+            </w:tcMar>
+          </w:tcPr>
+          <w:p>
+            <w:pPr>
+              <w:pStyle w:val="NormalWeb"/>
+              <w:spacing w:before="0" w:beforeAutospacing="0" w:after="0" w:afterAutospacing="0"/>
+              <w:rPr>
+                <w:rFonts w:ascii="Calibri" w:hAnsi="Calibri" w:cs="Calibri"/>
+                <w:sz w:val="14"/>
+                <w:szCs w:val="14"/>
+                <w:lang w:val="en-GB"/>
+              </w:rPr>
+            </w:pPr>
+            <w:proofErr w:type="spellStart"/>
+            <w:r>
+              <w:rPr>
+                <w:rFonts w:ascii="Calibri" w:hAnsi="Calibri" w:cs="Calibri"/>
+                <w:sz w:val="14"/>
+                <w:szCs w:val="14"/>
+                <w:lang w:val="en-GB"/>
+              </w:rPr>
+              <w:t>BluetoothLeService.CHARACTERISTIC_MESSAGE_USER</w:t>
+            </w:r>
+            <w:proofErr w:type="spellEnd"/>
+          </w:p>
+        </w:tc>
+        <w:tc>
+          <w:tcPr>
+            <w:tcW w:w="2036" w:type="dxa"/>
+            <w:tcBorders>
+              <w:top w:val="single" w:sz="8" w:space="0" w:color="A3A3A3"/>
+              <w:left w:val="single" w:sz="8" w:space="0" w:color="A3A3A3"/>
+              <w:bottom w:val="single" w:sz="8" w:space="0" w:color="A3A3A3"/>
+              <w:right w:val="single" w:sz="8" w:space="0" w:color="A3A3A3"/>
+            </w:tcBorders>
+            <w:tcMar>
+              <w:top w:w="80" w:type="dxa"/>
+              <w:left w:w="80" w:type="dxa"/>
+              <w:bottom w:w="80" w:type="dxa"/>
+              <w:right w:w="80" w:type="dxa"/>
+            </w:tcMar>
+          </w:tcPr>
+          <w:p>
+            <w:pPr>
+              <w:pStyle w:val="NormalWeb"/>
+              <w:spacing w:before="0" w:beforeAutospacing="0" w:after="0" w:afterAutospacing="0"/>
+              <w:rPr>
+                <w:rFonts w:ascii="Calibri" w:hAnsi="Calibri" w:cs="Calibri"/>
+                <w:sz w:val="14"/>
+                <w:szCs w:val="14"/>
+                <w:lang w:val="en-GB"/>
+              </w:rPr>
+            </w:pPr>
+            <w:r>
+              <w:rPr>
+                <w:rFonts w:ascii="Calibri" w:hAnsi="Calibri" w:cs="Calibri"/>
+                <w:sz w:val="14"/>
+                <w:szCs w:val="14"/>
+                <w:lang w:val="en-GB"/>
+              </w:rPr>
+              <w:t>Cancels the current recipe</w:t>
             </w:r>
           </w:p>
         </w:tc>
@@ -2081,28 +2061,18 @@
               <w:bottom w:w="80" w:type="dxa"/>
               <w:right w:w="80" w:type="dxa"/>
             </w:tcMar>
-            <w:hideMark/>
-          </w:tcPr>
-          <w:p>
-            <w:pPr>
-              <w:pStyle w:val="NormalWeb"/>
-              <w:spacing w:before="0" w:beforeAutospacing="0" w:after="0" w:afterAutospacing="0"/>
-              <w:rPr>
-                <w:rFonts w:ascii="Calibri" w:hAnsi="Calibri" w:cs="Calibri"/>
-                <w:sz w:val="14"/>
-                <w:szCs w:val="14"/>
-                <w:lang w:val="en-GB"/>
-              </w:rPr>
-            </w:pPr>
-            <w:r>
-              <w:rPr>
-                <w:rFonts w:ascii="Calibri" w:hAnsi="Calibri" w:cs="Calibri"/>
-                <w:sz w:val="14"/>
-                <w:szCs w:val="14"/>
-                <w:lang w:val="en-GB"/>
-              </w:rPr>
-              <w:t>ok</w:t>
-            </w:r>
+          </w:tcPr>
+          <w:p>
+            <w:pPr>
+              <w:pStyle w:val="NormalWeb"/>
+              <w:spacing w:before="0" w:beforeAutospacing="0" w:after="0" w:afterAutospacing="0"/>
+              <w:rPr>
+                <w:rFonts w:ascii="Calibri" w:hAnsi="Calibri" w:cs="Calibri"/>
+                <w:sz w:val="14"/>
+                <w:szCs w:val="14"/>
+                <w:lang w:val="en-GB"/>
+              </w:rPr>
+            </w:pPr>
           </w:p>
         </w:tc>
       </w:tr>
@@ -2146,7 +2116,7 @@
                 <w:szCs w:val="14"/>
                 <w:lang w:val="en-GB"/>
               </w:rPr>
-              <w:t>Add liquid</w:t>
+              <w:t>Define Pump</w:t>
             </w:r>
           </w:p>
         </w:tc>
@@ -2186,25 +2156,7 @@
                 <w:szCs w:val="14"/>
                 <w:lang w:val="en-GB"/>
               </w:rPr>
-              <w:t>User/</w:t>
-            </w:r>
-            <w:r>
-              <w:rPr>
-                <w:rFonts w:ascii="Calibri" w:hAnsi="Calibri" w:cs="Calibri"/>
-                <w:sz w:val="14"/>
-                <w:szCs w:val="14"/>
-                <w:lang w:val="en-GB"/>
-              </w:rPr>
-              <w:t>A</w:t>
-            </w:r>
-            <w:r>
-              <w:rPr>
-                <w:rFonts w:ascii="Calibri" w:hAnsi="Calibri" w:cs="Calibri"/>
-                <w:sz w:val="14"/>
-                <w:szCs w:val="14"/>
-                <w:lang w:val="en-GB"/>
-              </w:rPr>
-              <w:t>dmin</w:t>
+              <w:t>Admin</w:t>
             </w:r>
           </w:p>
         </w:tc>
@@ -2273,17 +2225,17 @@
                 <w:szCs w:val="14"/>
                 <w:lang w:val="en-GB"/>
               </w:rPr>
-              <w:t>add_liquid</w:t>
-            </w:r>
-            <w:proofErr w:type="spellEnd"/>
-            <w:r>
-              <w:rPr>
-                <w:rFonts w:ascii="Calibri" w:hAnsi="Calibri" w:cs="Calibri"/>
-                <w:sz w:val="14"/>
-                <w:szCs w:val="14"/>
-                <w:lang w:val="en-GB"/>
-              </w:rPr>
-              <w:t>", "user": */0, "liquid": "water", "volume": 30}</w:t>
+              <w:t>define_pump</w:t>
+            </w:r>
+            <w:proofErr w:type="spellEnd"/>
+            <w:r>
+              <w:rPr>
+                <w:rFonts w:ascii="Calibri" w:hAnsi="Calibri" w:cs="Calibri"/>
+                <w:sz w:val="14"/>
+                <w:szCs w:val="14"/>
+                <w:lang w:val="en-GB"/>
+              </w:rPr>
+              <w:t>", "user": 0, "volume": 1000, "slot": 1}</w:t>
             </w:r>
           </w:p>
         </w:tc>
@@ -2324,7 +2276,7 @@
                 <w:szCs w:val="14"/>
                 <w:lang w:val="en-GB"/>
               </w:rPr>
-              <w:t>addLiquid</w:t>
+              <w:t>adminDefinePump</w:t>
             </w:r>
             <w:proofErr w:type="spellEnd"/>
             <w:r>
@@ -2344,7 +2296,7 @@
                 <w:szCs w:val="14"/>
                 <w:lang w:val="en-GB"/>
               </w:rPr>
-              <w:t>float user, String liquid, float volume)</w:t>
+              <w:t>float volume, int slot)</w:t>
             </w:r>
           </w:p>
         </w:tc>
@@ -2391,91 +2343,81 @@
         </w:tc>
         <w:tc>
           <w:tcPr>
-            <w:tcW w:w="2019" w:type="dxa"/>
-            <w:tcBorders>
-              <w:top w:val="single" w:sz="8" w:space="0" w:color="A3A3A3"/>
-              <w:left w:val="single" w:sz="8" w:space="0" w:color="A3A3A3"/>
-              <w:bottom w:val="single" w:sz="8" w:space="0" w:color="A3A3A3"/>
-              <w:right w:val="single" w:sz="8" w:space="0" w:color="A3A3A3"/>
-            </w:tcBorders>
-            <w:tcMar>
-              <w:top w:w="80" w:type="dxa"/>
-              <w:left w:w="80" w:type="dxa"/>
-              <w:bottom w:w="80" w:type="dxa"/>
-              <w:right w:w="80" w:type="dxa"/>
-            </w:tcMar>
-            <w:hideMark/>
-          </w:tcPr>
-          <w:p>
-            <w:pPr>
-              <w:pStyle w:val="NormalWeb"/>
-              <w:spacing w:before="0" w:beforeAutospacing="0" w:after="0" w:afterAutospacing="0"/>
-              <w:rPr>
-                <w:rFonts w:ascii="Calibri" w:hAnsi="Calibri" w:cs="Calibri"/>
-                <w:sz w:val="14"/>
-                <w:szCs w:val="14"/>
-                <w:lang w:val="en-GB"/>
-              </w:rPr>
-            </w:pPr>
-            <w:proofErr w:type="spellStart"/>
-            <w:r>
-              <w:rPr>
-                <w:rFonts w:ascii="Calibri" w:hAnsi="Calibri" w:cs="Calibri"/>
-                <w:sz w:val="14"/>
-                <w:szCs w:val="14"/>
-                <w:lang w:val="en-GB"/>
-              </w:rPr>
-              <w:t>BluetoothLeService.CHARACTERISTIC_MESSAGE_</w:t>
-            </w:r>
-            <w:r>
-              <w:rPr>
-                <w:rFonts w:ascii="Calibri" w:hAnsi="Calibri" w:cs="Calibri"/>
-                <w:sz w:val="14"/>
-                <w:szCs w:val="14"/>
-                <w:shd w:val="clear" w:color="auto" w:fill="CCFFCC"/>
-                <w:lang w:val="en-GB"/>
-              </w:rPr>
-              <w:t>User</w:t>
-            </w:r>
-            <w:proofErr w:type="spellEnd"/>
-          </w:p>
-        </w:tc>
-        <w:tc>
-          <w:tcPr>
-            <w:tcW w:w="1578" w:type="dxa"/>
-            <w:tcBorders>
-              <w:top w:val="single" w:sz="8" w:space="0" w:color="A3A3A3"/>
-              <w:left w:val="single" w:sz="8" w:space="0" w:color="A3A3A3"/>
-              <w:bottom w:val="single" w:sz="8" w:space="0" w:color="A3A3A3"/>
-              <w:right w:val="single" w:sz="8" w:space="0" w:color="A3A3A3"/>
-            </w:tcBorders>
-            <w:tcMar>
-              <w:top w:w="80" w:type="dxa"/>
-              <w:left w:w="80" w:type="dxa"/>
-              <w:bottom w:w="80" w:type="dxa"/>
-              <w:right w:w="80" w:type="dxa"/>
-            </w:tcMar>
-            <w:hideMark/>
-          </w:tcPr>
-          <w:p>
-            <w:pPr>
-              <w:pStyle w:val="NormalWeb"/>
-              <w:spacing w:before="0" w:beforeAutospacing="0" w:after="0" w:afterAutospacing="0"/>
-              <w:rPr>
-                <w:rFonts w:ascii="Calibri" w:hAnsi="Calibri" w:cs="Calibri"/>
-                <w:sz w:val="14"/>
-                <w:szCs w:val="14"/>
-                <w:lang w:val="en-GB"/>
-              </w:rPr>
-            </w:pPr>
-            <w:r>
-              <w:rPr>
-                <w:rFonts w:ascii="Calibri" w:hAnsi="Calibri" w:cs="Calibri"/>
-                <w:sz w:val="14"/>
-                <w:szCs w:val="14"/>
-                <w:lang w:val="en-GB"/>
-              </w:rPr>
-              <w:t>Adds liquid to the cocktail</w:t>
+            <w:tcW w:w="1561" w:type="dxa"/>
+            <w:tcBorders>
+              <w:top w:val="single" w:sz="8" w:space="0" w:color="A3A3A3"/>
+              <w:left w:val="single" w:sz="8" w:space="0" w:color="A3A3A3"/>
+              <w:bottom w:val="single" w:sz="8" w:space="0" w:color="A3A3A3"/>
+              <w:right w:val="single" w:sz="8" w:space="0" w:color="A3A3A3"/>
+            </w:tcBorders>
+            <w:tcMar>
+              <w:top w:w="80" w:type="dxa"/>
+              <w:left w:w="80" w:type="dxa"/>
+              <w:bottom w:w="80" w:type="dxa"/>
+              <w:right w:w="80" w:type="dxa"/>
+            </w:tcMar>
+            <w:hideMark/>
+          </w:tcPr>
+          <w:p>
+            <w:pPr>
+              <w:pStyle w:val="NormalWeb"/>
+              <w:spacing w:before="0" w:beforeAutospacing="0" w:after="0" w:afterAutospacing="0"/>
+              <w:rPr>
+                <w:rFonts w:ascii="Calibri" w:hAnsi="Calibri" w:cs="Calibri"/>
+                <w:sz w:val="14"/>
+                <w:szCs w:val="14"/>
+                <w:lang w:val="en-GB"/>
+              </w:rPr>
+            </w:pPr>
+            <w:proofErr w:type="spellStart"/>
+            <w:r>
+              <w:rPr>
+                <w:rFonts w:ascii="Calibri" w:hAnsi="Calibri" w:cs="Calibri"/>
+                <w:sz w:val="14"/>
+                <w:szCs w:val="14"/>
+                <w:lang w:val="en-GB"/>
+              </w:rPr>
+              <w:t>BluetoothLeService.CHARACTERISTIC_MESSAGE_ADMIN</w:t>
+            </w:r>
+            <w:proofErr w:type="spellEnd"/>
+          </w:p>
+        </w:tc>
+        <w:tc>
+          <w:tcPr>
+            <w:tcW w:w="2036" w:type="dxa"/>
+            <w:tcBorders>
+              <w:top w:val="single" w:sz="8" w:space="0" w:color="A3A3A3"/>
+              <w:left w:val="single" w:sz="8" w:space="0" w:color="A3A3A3"/>
+              <w:bottom w:val="single" w:sz="8" w:space="0" w:color="A3A3A3"/>
+              <w:right w:val="single" w:sz="8" w:space="0" w:color="A3A3A3"/>
+            </w:tcBorders>
+            <w:tcMar>
+              <w:top w:w="80" w:type="dxa"/>
+              <w:left w:w="80" w:type="dxa"/>
+              <w:bottom w:w="80" w:type="dxa"/>
+              <w:right w:w="80" w:type="dxa"/>
+            </w:tcMar>
+            <w:hideMark/>
+          </w:tcPr>
+          <w:p>
+            <w:pPr>
+              <w:pStyle w:val="NormalWeb"/>
+              <w:spacing w:before="0" w:beforeAutospacing="0" w:after="0" w:afterAutospacing="0"/>
+              <w:rPr>
+                <w:rFonts w:ascii="Calibri" w:hAnsi="Calibri" w:cs="Calibri"/>
+                <w:sz w:val="14"/>
+                <w:szCs w:val="14"/>
+                <w:lang w:val="en-GB"/>
+              </w:rPr>
+            </w:pPr>
+            <w:r>
+              <w:rPr>
+                <w:rFonts w:ascii="Calibri" w:hAnsi="Calibri" w:cs="Calibri"/>
+                <w:sz w:val="14"/>
+                <w:szCs w:val="14"/>
+                <w:lang w:val="en-GB"/>
+              </w:rPr>
+              <w:t>add pump</w:t>
             </w:r>
           </w:p>
         </w:tc>
@@ -2507,15 +2449,6 @@
                 <w:lang w:val="en-GB"/>
               </w:rPr>
             </w:pPr>
-            <w:r>
-              <w:rPr>
-                <w:rFonts w:ascii="Calibri" w:hAnsi="Calibri" w:cs="Calibri"/>
-                <w:sz w:val="14"/>
-                <w:szCs w:val="14"/>
-                <w:lang w:val="en-GB"/>
-              </w:rPr>
-              <w:t>ok</w:t>
-            </w:r>
           </w:p>
         </w:tc>
       </w:tr>
@@ -2559,7 +2492,7 @@
                 <w:szCs w:val="14"/>
                 <w:lang w:val="en-GB"/>
               </w:rPr>
-              <w:t>Define Recipe</w:t>
+              <w:t>Add liquid</w:t>
             </w:r>
           </w:p>
         </w:tc>
@@ -2668,37 +2601,17 @@
                 <w:szCs w:val="14"/>
                 <w:lang w:val="en-GB"/>
               </w:rPr>
-              <w:t>define_recipe</w:t>
-            </w:r>
-            <w:proofErr w:type="spellEnd"/>
-            <w:r>
-              <w:rPr>
-                <w:rFonts w:ascii="Calibri" w:hAnsi="Calibri" w:cs="Calibri"/>
-                <w:sz w:val="14"/>
-                <w:szCs w:val="14"/>
-                <w:lang w:val="en-GB"/>
-              </w:rPr>
-              <w:t>", "user": */0, "name": "</w:t>
-            </w:r>
-            <w:proofErr w:type="spellStart"/>
-            <w:r>
-              <w:rPr>
-                <w:rFonts w:ascii="Calibri" w:hAnsi="Calibri" w:cs="Calibri"/>
-                <w:sz w:val="14"/>
-                <w:szCs w:val="14"/>
-                <w:lang w:val="en-GB"/>
-              </w:rPr>
-              <w:t>radler</w:t>
-            </w:r>
-            <w:proofErr w:type="spellEnd"/>
-            <w:r>
-              <w:rPr>
-                <w:rFonts w:ascii="Calibri" w:hAnsi="Calibri" w:cs="Calibri"/>
-                <w:sz w:val="14"/>
-                <w:szCs w:val="14"/>
-                <w:lang w:val="en-GB"/>
-              </w:rPr>
-              <w:t>", "liquids": [["beer", 250], ["lemonade", 250]]}</w:t>
+              <w:t>add_liquid</w:t>
+            </w:r>
+            <w:proofErr w:type="spellEnd"/>
+            <w:r>
+              <w:rPr>
+                <w:rFonts w:ascii="Calibri" w:hAnsi="Calibri" w:cs="Calibri"/>
+                <w:sz w:val="14"/>
+                <w:szCs w:val="14"/>
+                <w:lang w:val="en-GB"/>
+              </w:rPr>
+              <w:t>", "user": */0, "liquid": "water", "volume": 30}</w:t>
             </w:r>
           </w:p>
         </w:tc>
@@ -2739,7 +2652,7 @@
                 <w:szCs w:val="14"/>
                 <w:lang w:val="en-GB"/>
               </w:rPr>
-              <w:t>defineRecipe</w:t>
+              <w:t>addLiquid</w:t>
             </w:r>
             <w:proofErr w:type="spellEnd"/>
             <w:r>
@@ -2759,27 +2672,7 @@
                 <w:szCs w:val="14"/>
                 <w:lang w:val="en-GB"/>
               </w:rPr>
-              <w:t xml:space="preserve">float user, String name, </w:t>
-            </w:r>
-            <w:proofErr w:type="spellStart"/>
-            <w:r>
-              <w:rPr>
-                <w:rFonts w:ascii="Calibri" w:hAnsi="Calibri" w:cs="Calibri"/>
-                <w:sz w:val="14"/>
-                <w:szCs w:val="14"/>
-                <w:lang w:val="en-GB"/>
-              </w:rPr>
-              <w:t>ArrayList</w:t>
-            </w:r>
-            <w:proofErr w:type="spellEnd"/>
-            <w:r>
-              <w:rPr>
-                <w:rFonts w:ascii="Calibri" w:hAnsi="Calibri" w:cs="Calibri"/>
-                <w:sz w:val="14"/>
-                <w:szCs w:val="14"/>
-                <w:lang w:val="en-GB"/>
-              </w:rPr>
-              <w:t>&lt;Pair&lt;String, Float&gt;&gt; liquids)</w:t>
+              <w:t>float user, String liquid, float volume)</w:t>
             </w:r>
           </w:p>
         </w:tc>
@@ -2826,81 +2719,91 @@
         </w:tc>
         <w:tc>
           <w:tcPr>
-            <w:tcW w:w="2019" w:type="dxa"/>
-            <w:tcBorders>
-              <w:top w:val="single" w:sz="8" w:space="0" w:color="A3A3A3"/>
-              <w:left w:val="single" w:sz="8" w:space="0" w:color="A3A3A3"/>
-              <w:bottom w:val="single" w:sz="8" w:space="0" w:color="A3A3A3"/>
-              <w:right w:val="single" w:sz="8" w:space="0" w:color="A3A3A3"/>
-            </w:tcBorders>
-            <w:tcMar>
-              <w:top w:w="80" w:type="dxa"/>
-              <w:left w:w="80" w:type="dxa"/>
-              <w:bottom w:w="80" w:type="dxa"/>
-              <w:right w:w="80" w:type="dxa"/>
-            </w:tcMar>
-            <w:hideMark/>
-          </w:tcPr>
-          <w:p>
-            <w:pPr>
-              <w:pStyle w:val="NormalWeb"/>
-              <w:spacing w:before="0" w:beforeAutospacing="0" w:after="0" w:afterAutospacing="0"/>
-              <w:rPr>
-                <w:rFonts w:ascii="Calibri" w:hAnsi="Calibri" w:cs="Calibri"/>
-                <w:sz w:val="14"/>
-                <w:szCs w:val="14"/>
-                <w:lang w:val="en-GB"/>
-              </w:rPr>
-            </w:pPr>
-            <w:proofErr w:type="spellStart"/>
-            <w:r>
-              <w:rPr>
-                <w:rFonts w:ascii="Calibri" w:hAnsi="Calibri" w:cs="Calibri"/>
-                <w:sz w:val="14"/>
-                <w:szCs w:val="14"/>
-                <w:lang w:val="en-GB"/>
-              </w:rPr>
-              <w:t>BluetoothLeService.CHARACTERISTIC_MESSAGE_USER</w:t>
-            </w:r>
-            <w:proofErr w:type="spellEnd"/>
-          </w:p>
-        </w:tc>
-        <w:tc>
-          <w:tcPr>
-            <w:tcW w:w="1578" w:type="dxa"/>
-            <w:tcBorders>
-              <w:top w:val="single" w:sz="8" w:space="0" w:color="A3A3A3"/>
-              <w:left w:val="single" w:sz="8" w:space="0" w:color="A3A3A3"/>
-              <w:bottom w:val="single" w:sz="8" w:space="0" w:color="A3A3A3"/>
-              <w:right w:val="single" w:sz="8" w:space="0" w:color="A3A3A3"/>
-            </w:tcBorders>
-            <w:tcMar>
-              <w:top w:w="80" w:type="dxa"/>
-              <w:left w:w="80" w:type="dxa"/>
-              <w:bottom w:w="80" w:type="dxa"/>
-              <w:right w:w="80" w:type="dxa"/>
-            </w:tcMar>
-            <w:hideMark/>
-          </w:tcPr>
-          <w:p>
-            <w:pPr>
-              <w:pStyle w:val="NormalWeb"/>
-              <w:spacing w:before="0" w:beforeAutospacing="0" w:after="0" w:afterAutospacing="0"/>
-              <w:rPr>
-                <w:rFonts w:ascii="Calibri" w:hAnsi="Calibri" w:cs="Calibri"/>
-                <w:sz w:val="14"/>
-                <w:szCs w:val="14"/>
-                <w:lang w:val="en-GB"/>
-              </w:rPr>
-            </w:pPr>
-            <w:r>
-              <w:rPr>
-                <w:rFonts w:ascii="Calibri" w:hAnsi="Calibri" w:cs="Calibri"/>
-                <w:sz w:val="14"/>
-                <w:szCs w:val="14"/>
-                <w:lang w:val="en-GB"/>
-              </w:rPr>
-              <w:t>defines a new recipe or changes an existing recipe</w:t>
+            <w:tcW w:w="1561" w:type="dxa"/>
+            <w:tcBorders>
+              <w:top w:val="single" w:sz="8" w:space="0" w:color="A3A3A3"/>
+              <w:left w:val="single" w:sz="8" w:space="0" w:color="A3A3A3"/>
+              <w:bottom w:val="single" w:sz="8" w:space="0" w:color="A3A3A3"/>
+              <w:right w:val="single" w:sz="8" w:space="0" w:color="A3A3A3"/>
+            </w:tcBorders>
+            <w:tcMar>
+              <w:top w:w="80" w:type="dxa"/>
+              <w:left w:w="80" w:type="dxa"/>
+              <w:bottom w:w="80" w:type="dxa"/>
+              <w:right w:w="80" w:type="dxa"/>
+            </w:tcMar>
+            <w:hideMark/>
+          </w:tcPr>
+          <w:p>
+            <w:pPr>
+              <w:pStyle w:val="NormalWeb"/>
+              <w:spacing w:before="0" w:beforeAutospacing="0" w:after="0" w:afterAutospacing="0"/>
+              <w:rPr>
+                <w:rFonts w:ascii="Calibri" w:hAnsi="Calibri" w:cs="Calibri"/>
+                <w:sz w:val="14"/>
+                <w:szCs w:val="14"/>
+                <w:lang w:val="en-GB"/>
+              </w:rPr>
+            </w:pPr>
+            <w:proofErr w:type="spellStart"/>
+            <w:r>
+              <w:rPr>
+                <w:rFonts w:ascii="Calibri" w:hAnsi="Calibri" w:cs="Calibri"/>
+                <w:sz w:val="14"/>
+                <w:szCs w:val="14"/>
+                <w:lang w:val="en-GB"/>
+              </w:rPr>
+              <w:t>BluetoothLeService.CHARACTERISTIC_MESSAGE_</w:t>
+            </w:r>
+            <w:r>
+              <w:rPr>
+                <w:rFonts w:ascii="Calibri" w:hAnsi="Calibri" w:cs="Calibri"/>
+                <w:sz w:val="14"/>
+                <w:szCs w:val="14"/>
+                <w:shd w:val="clear" w:color="auto" w:fill="CCFFCC"/>
+                <w:lang w:val="en-GB"/>
+              </w:rPr>
+              <w:t>User</w:t>
+            </w:r>
+            <w:proofErr w:type="spellEnd"/>
+          </w:p>
+        </w:tc>
+        <w:tc>
+          <w:tcPr>
+            <w:tcW w:w="2036" w:type="dxa"/>
+            <w:tcBorders>
+              <w:top w:val="single" w:sz="8" w:space="0" w:color="A3A3A3"/>
+              <w:left w:val="single" w:sz="8" w:space="0" w:color="A3A3A3"/>
+              <w:bottom w:val="single" w:sz="8" w:space="0" w:color="A3A3A3"/>
+              <w:right w:val="single" w:sz="8" w:space="0" w:color="A3A3A3"/>
+            </w:tcBorders>
+            <w:tcMar>
+              <w:top w:w="80" w:type="dxa"/>
+              <w:left w:w="80" w:type="dxa"/>
+              <w:bottom w:w="80" w:type="dxa"/>
+              <w:right w:w="80" w:type="dxa"/>
+            </w:tcMar>
+            <w:hideMark/>
+          </w:tcPr>
+          <w:p>
+            <w:pPr>
+              <w:pStyle w:val="NormalWeb"/>
+              <w:spacing w:before="0" w:beforeAutospacing="0" w:after="0" w:afterAutospacing="0"/>
+              <w:rPr>
+                <w:rFonts w:ascii="Calibri" w:hAnsi="Calibri" w:cs="Calibri"/>
+                <w:sz w:val="14"/>
+                <w:szCs w:val="14"/>
+                <w:lang w:val="en-GB"/>
+              </w:rPr>
+            </w:pPr>
+            <w:r>
+              <w:rPr>
+                <w:rFonts w:ascii="Calibri" w:hAnsi="Calibri" w:cs="Calibri"/>
+                <w:sz w:val="14"/>
+                <w:szCs w:val="14"/>
+                <w:lang w:val="en-GB"/>
+              </w:rPr>
+              <w:t>Adds liquid to the cocktail</w:t>
             </w:r>
           </w:p>
         </w:tc>
@@ -2963,7 +2866,6 @@
               <w:bottom w:w="80" w:type="dxa"/>
               <w:right w:w="80" w:type="dxa"/>
             </w:tcMar>
-            <w:hideMark/>
           </w:tcPr>
           <w:p>
             <w:pPr>
@@ -2984,7 +2886,7 @@
                 <w:szCs w:val="14"/>
                 <w:lang w:val="en-GB"/>
               </w:rPr>
-              <w:t>Edit Recipe</w:t>
+              <w:t>Run Pump</w:t>
             </w:r>
           </w:p>
         </w:tc>
@@ -3003,7 +2905,6 @@
               <w:bottom w:w="80" w:type="dxa"/>
               <w:right w:w="80" w:type="dxa"/>
             </w:tcMar>
-            <w:hideMark/>
           </w:tcPr>
           <w:p>
             <w:pPr>
@@ -3024,7 +2925,7 @@
                 <w:szCs w:val="14"/>
                 <w:lang w:val="en-GB"/>
               </w:rPr>
-              <w:t>User/Admin</w:t>
+              <w:t>Admin</w:t>
             </w:r>
           </w:p>
         </w:tc>
@@ -3043,25 +2944,22 @@
               <w:bottom w:w="80" w:type="dxa"/>
               <w:right w:w="80" w:type="dxa"/>
             </w:tcMar>
-            <w:hideMark/>
-          </w:tcPr>
-          <w:p>
-            <w:pPr>
-              <w:pStyle w:val="NormalWeb"/>
-              <w:spacing w:before="0" w:beforeAutospacing="0" w:after="0" w:afterAutospacing="0"/>
-              <w:rPr>
-                <w:rFonts w:ascii="Calibri" w:hAnsi="Calibri" w:cs="Calibri"/>
-                <w:sz w:val="14"/>
-                <w:szCs w:val="14"/>
-                <w:lang w:val="en-GB"/>
-              </w:rPr>
-            </w:pPr>
-            <w:r>
-              <w:rPr>
-                <w:rFonts w:ascii="Calibri" w:hAnsi="Calibri" w:cs="Calibri"/>
-                <w:sz w:val="14"/>
-                <w:szCs w:val="14"/>
-                <w:lang w:val="en-GB"/>
+          </w:tcPr>
+          <w:p>
+            <w:pPr>
+              <w:pStyle w:val="NormalWeb"/>
+              <w:spacing w:before="0" w:beforeAutospacing="0" w:after="0" w:afterAutospacing="0"/>
+              <w:rPr>
+                <w:rFonts w:ascii="Calibri" w:hAnsi="Calibri" w:cs="Calibri"/>
+                <w:sz w:val="14"/>
+                <w:szCs w:val="14"/>
+              </w:rPr>
+            </w:pPr>
+            <w:r>
+              <w:rPr>
+                <w:rFonts w:ascii="Calibri" w:hAnsi="Calibri" w:cs="Calibri"/>
+                <w:sz w:val="14"/>
+                <w:szCs w:val="14"/>
               </w:rPr>
               <w:t>{"</w:t>
             </w:r>
@@ -3071,7 +2969,6 @@
                 <w:rFonts w:ascii="Calibri" w:hAnsi="Calibri" w:cs="Calibri"/>
                 <w:sz w:val="14"/>
                 <w:szCs w:val="14"/>
-                <w:lang w:val="en-GB"/>
               </w:rPr>
               <w:t>cmd</w:t>
             </w:r>
@@ -3081,7 +2978,6 @@
                 <w:rFonts w:ascii="Calibri" w:hAnsi="Calibri" w:cs="Calibri"/>
                 <w:sz w:val="14"/>
                 <w:szCs w:val="14"/>
-                <w:lang w:val="en-GB"/>
               </w:rPr>
               <w:t>": "</w:t>
             </w:r>
@@ -3091,39 +2987,17 @@
                 <w:rFonts w:ascii="Calibri" w:hAnsi="Calibri" w:cs="Calibri"/>
                 <w:sz w:val="14"/>
                 <w:szCs w:val="14"/>
-                <w:lang w:val="en-GB"/>
-              </w:rPr>
-              <w:t>edit_recipe</w:t>
-            </w:r>
-            <w:proofErr w:type="spellEnd"/>
-            <w:r>
-              <w:rPr>
-                <w:rFonts w:ascii="Calibri" w:hAnsi="Calibri" w:cs="Calibri"/>
-                <w:sz w:val="14"/>
-                <w:szCs w:val="14"/>
-                <w:lang w:val="en-GB"/>
-              </w:rPr>
-              <w:t>", "user": */0, "name": "</w:t>
-            </w:r>
-            <w:proofErr w:type="spellStart"/>
-            <w:r>
-              <w:rPr>
-                <w:rFonts w:ascii="Calibri" w:hAnsi="Calibri" w:cs="Calibri"/>
-                <w:sz w:val="14"/>
-                <w:szCs w:val="14"/>
-                <w:lang w:val="en-GB"/>
-              </w:rPr>
-              <w:t>radler</w:t>
-            </w:r>
-            <w:proofErr w:type="spellEnd"/>
-            <w:r>
-              <w:rPr>
-                <w:rFonts w:ascii="Calibri" w:hAnsi="Calibri" w:cs="Calibri"/>
-                <w:sz w:val="14"/>
-                <w:szCs w:val="14"/>
-                <w:lang w:val="en-GB"/>
-              </w:rPr>
-              <w:t>", "liquids": [["beer", 250], ["lemonade", 250]]}</w:t>
+              </w:rPr>
+              <w:t>run_pump</w:t>
+            </w:r>
+            <w:proofErr w:type="spellEnd"/>
+            <w:r>
+              <w:rPr>
+                <w:rFonts w:ascii="Calibri" w:hAnsi="Calibri" w:cs="Calibri"/>
+                <w:sz w:val="14"/>
+                <w:szCs w:val="14"/>
+              </w:rPr>
+              <w:t>", "user": 0, "slot": 1, "time": 1000}</w:t>
             </w:r>
           </w:p>
         </w:tc>
@@ -3142,17 +3016,15 @@
               <w:bottom w:w="80" w:type="dxa"/>
               <w:right w:w="80" w:type="dxa"/>
             </w:tcMar>
-            <w:hideMark/>
-          </w:tcPr>
-          <w:p>
-            <w:pPr>
-              <w:pStyle w:val="NormalWeb"/>
-              <w:spacing w:before="0" w:beforeAutospacing="0" w:after="0" w:afterAutospacing="0"/>
-              <w:rPr>
-                <w:rFonts w:ascii="Calibri" w:hAnsi="Calibri" w:cs="Calibri"/>
-                <w:sz w:val="14"/>
-                <w:szCs w:val="14"/>
-                <w:lang w:val="en-GB"/>
+          </w:tcPr>
+          <w:p>
+            <w:pPr>
+              <w:pStyle w:val="NormalWeb"/>
+              <w:spacing w:before="0" w:beforeAutospacing="0" w:after="0" w:afterAutospacing="0"/>
+              <w:rPr>
+                <w:rFonts w:ascii="Calibri" w:hAnsi="Calibri" w:cs="Calibri"/>
+                <w:sz w:val="14"/>
+                <w:szCs w:val="14"/>
               </w:rPr>
             </w:pPr>
             <w:proofErr w:type="spellStart"/>
@@ -3162,17 +3034,15 @@
                 <w:rFonts w:ascii="Calibri" w:hAnsi="Calibri" w:cs="Calibri"/>
                 <w:sz w:val="14"/>
                 <w:szCs w:val="14"/>
-                <w:lang w:val="en-GB"/>
-              </w:rPr>
-              <w:t>editRecipe</w:t>
-            </w:r>
-            <w:proofErr w:type="spellEnd"/>
-            <w:r>
-              <w:rPr>
-                <w:rFonts w:ascii="Calibri" w:hAnsi="Calibri" w:cs="Calibri"/>
-                <w:sz w:val="14"/>
-                <w:szCs w:val="14"/>
-                <w:lang w:val="en-GB"/>
+              </w:rPr>
+              <w:t>adminRunPump</w:t>
+            </w:r>
+            <w:proofErr w:type="spellEnd"/>
+            <w:r>
+              <w:rPr>
+                <w:rFonts w:ascii="Calibri" w:hAnsi="Calibri" w:cs="Calibri"/>
+                <w:sz w:val="14"/>
+                <w:szCs w:val="14"/>
               </w:rPr>
               <w:t>(</w:t>
             </w:r>
@@ -3182,49 +3052,8 @@
                 <w:rFonts w:ascii="Calibri" w:hAnsi="Calibri" w:cs="Calibri"/>
                 <w:sz w:val="14"/>
                 <w:szCs w:val="14"/>
-                <w:lang w:val="en-GB"/>
-              </w:rPr>
-              <w:t xml:space="preserve">float </w:t>
-            </w:r>
-            <w:proofErr w:type="spellStart"/>
-            <w:r>
-              <w:rPr>
-                <w:rFonts w:ascii="Calibri" w:hAnsi="Calibri" w:cs="Calibri"/>
-                <w:sz w:val="14"/>
-                <w:szCs w:val="14"/>
-                <w:lang w:val="en-GB"/>
-              </w:rPr>
-              <w:t>user,String</w:t>
-            </w:r>
-            <w:proofErr w:type="spellEnd"/>
-            <w:r>
-              <w:rPr>
-                <w:rFonts w:ascii="Calibri" w:hAnsi="Calibri" w:cs="Calibri"/>
-                <w:sz w:val="14"/>
-                <w:szCs w:val="14"/>
-                <w:lang w:val="en-GB"/>
-              </w:rPr>
-              <w:t xml:space="preserve"> name, </w:t>
-            </w:r>
-            <w:proofErr w:type="spellStart"/>
-            <w:r>
-              <w:rPr>
-                <w:rFonts w:ascii="Calibri" w:hAnsi="Calibri" w:cs="Calibri"/>
-                <w:sz w:val="14"/>
-                <w:szCs w:val="14"/>
-                <w:lang w:val="en-GB"/>
-              </w:rPr>
-              <w:t>ArrayList</w:t>
-            </w:r>
-            <w:proofErr w:type="spellEnd"/>
-            <w:r>
-              <w:rPr>
-                <w:rFonts w:ascii="Calibri" w:hAnsi="Calibri" w:cs="Calibri"/>
-                <w:sz w:val="14"/>
-                <w:szCs w:val="14"/>
-                <w:lang w:val="en-GB"/>
-              </w:rPr>
-              <w:t>&lt;Pair&lt;String, Float&gt;&gt; liquids)</w:t>
+              </w:rPr>
+              <w:t>int slot, int time)</w:t>
             </w:r>
           </w:p>
         </w:tc>
@@ -3243,7 +3072,6 @@
               <w:bottom w:w="80" w:type="dxa"/>
               <w:right w:w="80" w:type="dxa"/>
             </w:tcMar>
-            <w:hideMark/>
           </w:tcPr>
           <w:p>
             <w:pPr>
@@ -3271,81 +3099,89 @@
         </w:tc>
         <w:tc>
           <w:tcPr>
-            <w:tcW w:w="2019" w:type="dxa"/>
-            <w:tcBorders>
-              <w:top w:val="single" w:sz="8" w:space="0" w:color="A3A3A3"/>
-              <w:left w:val="single" w:sz="8" w:space="0" w:color="A3A3A3"/>
-              <w:bottom w:val="single" w:sz="8" w:space="0" w:color="A3A3A3"/>
-              <w:right w:val="single" w:sz="8" w:space="0" w:color="A3A3A3"/>
-            </w:tcBorders>
-            <w:tcMar>
-              <w:top w:w="80" w:type="dxa"/>
-              <w:left w:w="80" w:type="dxa"/>
-              <w:bottom w:w="80" w:type="dxa"/>
-              <w:right w:w="80" w:type="dxa"/>
-            </w:tcMar>
-            <w:hideMark/>
-          </w:tcPr>
-          <w:p>
-            <w:pPr>
-              <w:pStyle w:val="NormalWeb"/>
-              <w:spacing w:before="0" w:beforeAutospacing="0" w:after="0" w:afterAutospacing="0"/>
-              <w:rPr>
-                <w:rFonts w:ascii="Calibri" w:hAnsi="Calibri" w:cs="Calibri"/>
-                <w:sz w:val="14"/>
-                <w:szCs w:val="14"/>
-                <w:lang w:val="en-GB"/>
-              </w:rPr>
-            </w:pPr>
-            <w:proofErr w:type="spellStart"/>
-            <w:r>
-              <w:rPr>
-                <w:rFonts w:ascii="Calibri" w:hAnsi="Calibri" w:cs="Calibri"/>
-                <w:sz w:val="14"/>
-                <w:szCs w:val="14"/>
-                <w:lang w:val="en-GB"/>
-              </w:rPr>
-              <w:t>BluetoothLeService.CHARACTERISTIC_MESSAGE_USER</w:t>
-            </w:r>
-            <w:proofErr w:type="spellEnd"/>
-          </w:p>
-        </w:tc>
-        <w:tc>
-          <w:tcPr>
-            <w:tcW w:w="1578" w:type="dxa"/>
-            <w:tcBorders>
-              <w:top w:val="single" w:sz="8" w:space="0" w:color="A3A3A3"/>
-              <w:left w:val="single" w:sz="8" w:space="0" w:color="A3A3A3"/>
-              <w:bottom w:val="single" w:sz="8" w:space="0" w:color="A3A3A3"/>
-              <w:right w:val="single" w:sz="8" w:space="0" w:color="A3A3A3"/>
-            </w:tcBorders>
-            <w:tcMar>
-              <w:top w:w="80" w:type="dxa"/>
-              <w:left w:w="80" w:type="dxa"/>
-              <w:bottom w:w="80" w:type="dxa"/>
-              <w:right w:w="80" w:type="dxa"/>
-            </w:tcMar>
-            <w:hideMark/>
-          </w:tcPr>
-          <w:p>
-            <w:pPr>
-              <w:pStyle w:val="NormalWeb"/>
-              <w:spacing w:before="0" w:beforeAutospacing="0" w:after="0" w:afterAutospacing="0"/>
-              <w:rPr>
-                <w:rFonts w:ascii="Calibri" w:hAnsi="Calibri" w:cs="Calibri"/>
-                <w:sz w:val="14"/>
-                <w:szCs w:val="14"/>
-                <w:lang w:val="en-GB"/>
-              </w:rPr>
-            </w:pPr>
-            <w:r>
-              <w:rPr>
-                <w:rFonts w:ascii="Calibri" w:hAnsi="Calibri" w:cs="Calibri"/>
-                <w:sz w:val="14"/>
-                <w:szCs w:val="14"/>
-                <w:lang w:val="en-GB"/>
-              </w:rPr>
-              <w:t>edit an existing recipe</w:t>
+            <w:tcW w:w="1561" w:type="dxa"/>
+            <w:tcBorders>
+              <w:top w:val="single" w:sz="8" w:space="0" w:color="A3A3A3"/>
+              <w:left w:val="single" w:sz="8" w:space="0" w:color="A3A3A3"/>
+              <w:bottom w:val="single" w:sz="8" w:space="0" w:color="A3A3A3"/>
+              <w:right w:val="single" w:sz="8" w:space="0" w:color="A3A3A3"/>
+            </w:tcBorders>
+            <w:tcMar>
+              <w:top w:w="80" w:type="dxa"/>
+              <w:left w:w="80" w:type="dxa"/>
+              <w:bottom w:w="80" w:type="dxa"/>
+              <w:right w:w="80" w:type="dxa"/>
+            </w:tcMar>
+          </w:tcPr>
+          <w:p>
+            <w:pPr>
+              <w:pStyle w:val="NormalWeb"/>
+              <w:spacing w:before="0" w:beforeAutospacing="0" w:after="0" w:afterAutospacing="0"/>
+              <w:rPr>
+                <w:rFonts w:ascii="Calibri" w:hAnsi="Calibri" w:cs="Calibri"/>
+                <w:sz w:val="14"/>
+                <w:szCs w:val="14"/>
+                <w:lang w:val="en-GB"/>
+              </w:rPr>
+            </w:pPr>
+            <w:proofErr w:type="spellStart"/>
+            <w:r>
+              <w:rPr>
+                <w:rFonts w:ascii="Calibri" w:hAnsi="Calibri" w:cs="Calibri"/>
+                <w:sz w:val="14"/>
+                <w:szCs w:val="14"/>
+                <w:lang w:val="en-GB"/>
+              </w:rPr>
+              <w:t>BluetoothLeService.CHARACTERISTIC_MESSAGE_</w:t>
+            </w:r>
+            <w:r>
+              <w:rPr>
+                <w:rFonts w:ascii="Calibri" w:hAnsi="Calibri" w:cs="Calibri"/>
+                <w:sz w:val="14"/>
+                <w:szCs w:val="14"/>
+                <w:shd w:val="clear" w:color="auto" w:fill="CCFFCC"/>
+                <w:lang w:val="en-GB"/>
+              </w:rPr>
+              <w:t>User</w:t>
+            </w:r>
+            <w:proofErr w:type="spellEnd"/>
+          </w:p>
+        </w:tc>
+        <w:tc>
+          <w:tcPr>
+            <w:tcW w:w="2036" w:type="dxa"/>
+            <w:tcBorders>
+              <w:top w:val="single" w:sz="8" w:space="0" w:color="A3A3A3"/>
+              <w:left w:val="single" w:sz="8" w:space="0" w:color="A3A3A3"/>
+              <w:bottom w:val="single" w:sz="8" w:space="0" w:color="A3A3A3"/>
+              <w:right w:val="single" w:sz="8" w:space="0" w:color="A3A3A3"/>
+            </w:tcBorders>
+            <w:tcMar>
+              <w:top w:w="80" w:type="dxa"/>
+              <w:left w:w="80" w:type="dxa"/>
+              <w:bottom w:w="80" w:type="dxa"/>
+              <w:right w:w="80" w:type="dxa"/>
+            </w:tcMar>
+          </w:tcPr>
+          <w:p>
+            <w:pPr>
+              <w:pStyle w:val="NormalWeb"/>
+              <w:spacing w:before="0" w:beforeAutospacing="0" w:after="0" w:afterAutospacing="0"/>
+              <w:rPr>
+                <w:rFonts w:ascii="Calibri" w:hAnsi="Calibri" w:cs="Calibri"/>
+                <w:sz w:val="14"/>
+                <w:szCs w:val="14"/>
+                <w:lang w:val="en-GB"/>
+              </w:rPr>
+            </w:pPr>
+            <w:r>
+              <w:rPr>
+                <w:rFonts w:ascii="Calibri" w:hAnsi="Calibri" w:cs="Calibri"/>
+                <w:sz w:val="14"/>
+                <w:szCs w:val="14"/>
+                <w:lang w:val="en-GB"/>
+              </w:rPr>
+              <w:t>Runs the pump for a certain time</w:t>
             </w:r>
           </w:p>
         </w:tc>
@@ -3364,28 +3200,18 @@
               <w:bottom w:w="80" w:type="dxa"/>
               <w:right w:w="80" w:type="dxa"/>
             </w:tcMar>
-            <w:hideMark/>
-          </w:tcPr>
-          <w:p>
-            <w:pPr>
-              <w:pStyle w:val="NormalWeb"/>
-              <w:spacing w:before="0" w:beforeAutospacing="0" w:after="0" w:afterAutospacing="0"/>
-              <w:rPr>
-                <w:rFonts w:ascii="Calibri" w:hAnsi="Calibri" w:cs="Calibri"/>
-                <w:sz w:val="14"/>
-                <w:szCs w:val="14"/>
-                <w:lang w:val="en-GB"/>
-              </w:rPr>
-            </w:pPr>
-            <w:r>
-              <w:rPr>
-                <w:rFonts w:ascii="Calibri" w:hAnsi="Calibri" w:cs="Calibri"/>
-                <w:sz w:val="14"/>
-                <w:szCs w:val="14"/>
-                <w:lang w:val="en-GB"/>
-              </w:rPr>
-              <w:t>ok</w:t>
-            </w:r>
+          </w:tcPr>
+          <w:p>
+            <w:pPr>
+              <w:pStyle w:val="NormalWeb"/>
+              <w:spacing w:before="0" w:beforeAutospacing="0" w:after="0" w:afterAutospacing="0"/>
+              <w:rPr>
+                <w:rFonts w:ascii="Calibri" w:hAnsi="Calibri" w:cs="Calibri"/>
+                <w:sz w:val="14"/>
+                <w:szCs w:val="14"/>
+                <w:lang w:val="en-GB"/>
+              </w:rPr>
+            </w:pPr>
           </w:p>
         </w:tc>
       </w:tr>
@@ -3429,7 +3255,7 @@
                 <w:szCs w:val="14"/>
                 <w:lang w:val="en-GB"/>
               </w:rPr>
-              <w:t>Calibrate Pumps</w:t>
+              <w:t>Define Recipe</w:t>
             </w:r>
           </w:p>
         </w:tc>
@@ -3454,21 +3280,22 @@
             <w:pPr>
               <w:pStyle w:val="NormalWeb"/>
               <w:spacing w:before="0" w:beforeAutospacing="0" w:after="0" w:afterAutospacing="0"/>
-              <w:rPr>
-                <w:rFonts w:ascii="Calibri" w:hAnsi="Calibri" w:cs="Calibri"/>
-                <w:sz w:val="14"/>
-                <w:szCs w:val="14"/>
-                <w:lang w:val="en-GB"/>
-              </w:rPr>
-            </w:pPr>
-            <w:r>
-              <w:rPr>
-                <w:rFonts w:ascii="Calibri" w:hAnsi="Calibri" w:cs="Calibri"/>
-                <w:sz w:val="14"/>
-                <w:szCs w:val="14"/>
-                <w:lang w:val="en-GB"/>
-              </w:rPr>
-              <w:t>Admin</w:t>
+              <w:jc w:val="center"/>
+              <w:rPr>
+                <w:rFonts w:ascii="Calibri" w:hAnsi="Calibri" w:cs="Calibri"/>
+                <w:sz w:val="14"/>
+                <w:szCs w:val="14"/>
+                <w:lang w:val="en-GB"/>
+              </w:rPr>
+            </w:pPr>
+            <w:r>
+              <w:rPr>
+                <w:rFonts w:ascii="Calibri" w:hAnsi="Calibri" w:cs="Calibri"/>
+                <w:sz w:val="14"/>
+                <w:szCs w:val="14"/>
+                <w:lang w:val="en-GB"/>
+              </w:rPr>
+              <w:t>User/Admin</w:t>
             </w:r>
           </w:p>
         </w:tc>
@@ -3537,17 +3364,37 @@
                 <w:szCs w:val="14"/>
                 <w:lang w:val="en-GB"/>
               </w:rPr>
-              <w:t>calibrate_pumps</w:t>
-            </w:r>
-            <w:proofErr w:type="spellEnd"/>
-            <w:r>
-              <w:rPr>
-                <w:rFonts w:ascii="Calibri" w:hAnsi="Calibri" w:cs="Calibri"/>
-                <w:sz w:val="14"/>
-                <w:szCs w:val="14"/>
-                <w:lang w:val="en-GB"/>
-              </w:rPr>
-              <w:t>", "user": 0}</w:t>
+              <w:t>define_recipe</w:t>
+            </w:r>
+            <w:proofErr w:type="spellEnd"/>
+            <w:r>
+              <w:rPr>
+                <w:rFonts w:ascii="Calibri" w:hAnsi="Calibri" w:cs="Calibri"/>
+                <w:sz w:val="14"/>
+                <w:szCs w:val="14"/>
+                <w:lang w:val="en-GB"/>
+              </w:rPr>
+              <w:t>", "user": */0, "name": "</w:t>
+            </w:r>
+            <w:proofErr w:type="spellStart"/>
+            <w:r>
+              <w:rPr>
+                <w:rFonts w:ascii="Calibri" w:hAnsi="Calibri" w:cs="Calibri"/>
+                <w:sz w:val="14"/>
+                <w:szCs w:val="14"/>
+                <w:lang w:val="en-GB"/>
+              </w:rPr>
+              <w:t>radler</w:t>
+            </w:r>
+            <w:proofErr w:type="spellEnd"/>
+            <w:r>
+              <w:rPr>
+                <w:rFonts w:ascii="Calibri" w:hAnsi="Calibri" w:cs="Calibri"/>
+                <w:sz w:val="14"/>
+                <w:szCs w:val="14"/>
+                <w:lang w:val="en-GB"/>
+              </w:rPr>
+              <w:t>", "liquids": [["beer", 250], ["lemonade", 250]]}</w:t>
             </w:r>
           </w:p>
         </w:tc>
@@ -3588,7 +3435,7 @@
                 <w:szCs w:val="14"/>
                 <w:lang w:val="en-GB"/>
               </w:rPr>
-              <w:t>adminCalibratePumps</w:t>
+              <w:t>defineRecipe</w:t>
             </w:r>
             <w:proofErr w:type="spellEnd"/>
             <w:r>
@@ -3608,7 +3455,27 @@
                 <w:szCs w:val="14"/>
                 <w:lang w:val="en-GB"/>
               </w:rPr>
-              <w:t>)</w:t>
+              <w:t xml:space="preserve">float user, String name, </w:t>
+            </w:r>
+            <w:proofErr w:type="spellStart"/>
+            <w:r>
+              <w:rPr>
+                <w:rFonts w:ascii="Calibri" w:hAnsi="Calibri" w:cs="Calibri"/>
+                <w:sz w:val="14"/>
+                <w:szCs w:val="14"/>
+                <w:lang w:val="en-GB"/>
+              </w:rPr>
+              <w:t>ArrayList</w:t>
+            </w:r>
+            <w:proofErr w:type="spellEnd"/>
+            <w:r>
+              <w:rPr>
+                <w:rFonts w:ascii="Calibri" w:hAnsi="Calibri" w:cs="Calibri"/>
+                <w:sz w:val="14"/>
+                <w:szCs w:val="14"/>
+                <w:lang w:val="en-GB"/>
+              </w:rPr>
+              <w:t>&lt;Pair&lt;String, Float&gt;&gt; liquids)</w:t>
             </w:r>
           </w:p>
         </w:tc>
@@ -3655,81 +3522,81 @@
         </w:tc>
         <w:tc>
           <w:tcPr>
-            <w:tcW w:w="2019" w:type="dxa"/>
-            <w:tcBorders>
-              <w:top w:val="single" w:sz="8" w:space="0" w:color="A3A3A3"/>
-              <w:left w:val="single" w:sz="8" w:space="0" w:color="A3A3A3"/>
-              <w:bottom w:val="single" w:sz="8" w:space="0" w:color="A3A3A3"/>
-              <w:right w:val="single" w:sz="8" w:space="0" w:color="A3A3A3"/>
-            </w:tcBorders>
-            <w:tcMar>
-              <w:top w:w="80" w:type="dxa"/>
-              <w:left w:w="80" w:type="dxa"/>
-              <w:bottom w:w="80" w:type="dxa"/>
-              <w:right w:w="80" w:type="dxa"/>
-            </w:tcMar>
-            <w:hideMark/>
-          </w:tcPr>
-          <w:p>
-            <w:pPr>
-              <w:pStyle w:val="NormalWeb"/>
-              <w:spacing w:before="0" w:beforeAutospacing="0" w:after="0" w:afterAutospacing="0"/>
-              <w:rPr>
-                <w:rFonts w:ascii="Calibri" w:hAnsi="Calibri" w:cs="Calibri"/>
-                <w:sz w:val="14"/>
-                <w:szCs w:val="14"/>
-                <w:lang w:val="en-GB"/>
-              </w:rPr>
-            </w:pPr>
-            <w:proofErr w:type="spellStart"/>
-            <w:r>
-              <w:rPr>
-                <w:rFonts w:ascii="Calibri" w:hAnsi="Calibri" w:cs="Calibri"/>
-                <w:sz w:val="14"/>
-                <w:szCs w:val="14"/>
-                <w:lang w:val="en-GB"/>
-              </w:rPr>
-              <w:t>BluetoothLeService.CHARACTERISTIC_MESSAGE_ADMIN</w:t>
-            </w:r>
-            <w:proofErr w:type="spellEnd"/>
-          </w:p>
-        </w:tc>
-        <w:tc>
-          <w:tcPr>
-            <w:tcW w:w="1578" w:type="dxa"/>
-            <w:tcBorders>
-              <w:top w:val="single" w:sz="8" w:space="0" w:color="A3A3A3"/>
-              <w:left w:val="single" w:sz="8" w:space="0" w:color="A3A3A3"/>
-              <w:bottom w:val="single" w:sz="8" w:space="0" w:color="A3A3A3"/>
-              <w:right w:val="single" w:sz="8" w:space="0" w:color="A3A3A3"/>
-            </w:tcBorders>
-            <w:tcMar>
-              <w:top w:w="80" w:type="dxa"/>
-              <w:left w:w="80" w:type="dxa"/>
-              <w:bottom w:w="80" w:type="dxa"/>
-              <w:right w:w="80" w:type="dxa"/>
-            </w:tcMar>
-            <w:hideMark/>
-          </w:tcPr>
-          <w:p>
-            <w:pPr>
-              <w:pStyle w:val="NormalWeb"/>
-              <w:spacing w:before="0" w:beforeAutospacing="0" w:after="0" w:afterAutospacing="0"/>
-              <w:rPr>
-                <w:rFonts w:ascii="Calibri" w:hAnsi="Calibri" w:cs="Calibri"/>
-                <w:sz w:val="14"/>
-                <w:szCs w:val="14"/>
-                <w:lang w:val="en-GB"/>
-              </w:rPr>
-            </w:pPr>
-            <w:r>
-              <w:rPr>
-                <w:rFonts w:ascii="Calibri" w:hAnsi="Calibri" w:cs="Calibri"/>
-                <w:sz w:val="14"/>
-                <w:szCs w:val="14"/>
-                <w:lang w:val="en-GB"/>
-              </w:rPr>
-              <w:t>Calibrate all pumps</w:t>
+            <w:tcW w:w="1561" w:type="dxa"/>
+            <w:tcBorders>
+              <w:top w:val="single" w:sz="8" w:space="0" w:color="A3A3A3"/>
+              <w:left w:val="single" w:sz="8" w:space="0" w:color="A3A3A3"/>
+              <w:bottom w:val="single" w:sz="8" w:space="0" w:color="A3A3A3"/>
+              <w:right w:val="single" w:sz="8" w:space="0" w:color="A3A3A3"/>
+            </w:tcBorders>
+            <w:tcMar>
+              <w:top w:w="80" w:type="dxa"/>
+              <w:left w:w="80" w:type="dxa"/>
+              <w:bottom w:w="80" w:type="dxa"/>
+              <w:right w:w="80" w:type="dxa"/>
+            </w:tcMar>
+            <w:hideMark/>
+          </w:tcPr>
+          <w:p>
+            <w:pPr>
+              <w:pStyle w:val="NormalWeb"/>
+              <w:spacing w:before="0" w:beforeAutospacing="0" w:after="0" w:afterAutospacing="0"/>
+              <w:rPr>
+                <w:rFonts w:ascii="Calibri" w:hAnsi="Calibri" w:cs="Calibri"/>
+                <w:sz w:val="14"/>
+                <w:szCs w:val="14"/>
+                <w:lang w:val="en-GB"/>
+              </w:rPr>
+            </w:pPr>
+            <w:proofErr w:type="spellStart"/>
+            <w:r>
+              <w:rPr>
+                <w:rFonts w:ascii="Calibri" w:hAnsi="Calibri" w:cs="Calibri"/>
+                <w:sz w:val="14"/>
+                <w:szCs w:val="14"/>
+                <w:lang w:val="en-GB"/>
+              </w:rPr>
+              <w:t>BluetoothLeService.CHARACTERISTIC_MESSAGE_USER</w:t>
+            </w:r>
+            <w:proofErr w:type="spellEnd"/>
+          </w:p>
+        </w:tc>
+        <w:tc>
+          <w:tcPr>
+            <w:tcW w:w="2036" w:type="dxa"/>
+            <w:tcBorders>
+              <w:top w:val="single" w:sz="8" w:space="0" w:color="A3A3A3"/>
+              <w:left w:val="single" w:sz="8" w:space="0" w:color="A3A3A3"/>
+              <w:bottom w:val="single" w:sz="8" w:space="0" w:color="A3A3A3"/>
+              <w:right w:val="single" w:sz="8" w:space="0" w:color="A3A3A3"/>
+            </w:tcBorders>
+            <w:tcMar>
+              <w:top w:w="80" w:type="dxa"/>
+              <w:left w:w="80" w:type="dxa"/>
+              <w:bottom w:w="80" w:type="dxa"/>
+              <w:right w:w="80" w:type="dxa"/>
+            </w:tcMar>
+            <w:hideMark/>
+          </w:tcPr>
+          <w:p>
+            <w:pPr>
+              <w:pStyle w:val="NormalWeb"/>
+              <w:spacing w:before="0" w:beforeAutospacing="0" w:after="0" w:afterAutospacing="0"/>
+              <w:rPr>
+                <w:rFonts w:ascii="Calibri" w:hAnsi="Calibri" w:cs="Calibri"/>
+                <w:sz w:val="14"/>
+                <w:szCs w:val="14"/>
+                <w:lang w:val="en-GB"/>
+              </w:rPr>
+            </w:pPr>
+            <w:r>
+              <w:rPr>
+                <w:rFonts w:ascii="Calibri" w:hAnsi="Calibri" w:cs="Calibri"/>
+                <w:sz w:val="14"/>
+                <w:szCs w:val="14"/>
+                <w:lang w:val="en-GB"/>
+              </w:rPr>
+              <w:t>defines a new recipe or changes an existing recipe</w:t>
             </w:r>
           </w:p>
         </w:tc>
@@ -3813,7 +3680,7 @@
                 <w:szCs w:val="14"/>
                 <w:lang w:val="en-GB"/>
               </w:rPr>
-              <w:t>restart</w:t>
+              <w:t>Edit Recipe</w:t>
             </w:r>
           </w:p>
         </w:tc>
@@ -3838,21 +3705,22 @@
             <w:pPr>
               <w:pStyle w:val="NormalWeb"/>
               <w:spacing w:before="0" w:beforeAutospacing="0" w:after="0" w:afterAutospacing="0"/>
-              <w:rPr>
-                <w:rFonts w:ascii="Calibri" w:hAnsi="Calibri" w:cs="Calibri"/>
-                <w:sz w:val="14"/>
-                <w:szCs w:val="14"/>
-                <w:lang w:val="en-GB"/>
-              </w:rPr>
-            </w:pPr>
-            <w:r>
-              <w:rPr>
-                <w:rFonts w:ascii="Calibri" w:hAnsi="Calibri" w:cs="Calibri"/>
-                <w:sz w:val="14"/>
-                <w:szCs w:val="14"/>
-                <w:lang w:val="en-GB"/>
-              </w:rPr>
-              <w:t>Admin</w:t>
+              <w:jc w:val="center"/>
+              <w:rPr>
+                <w:rFonts w:ascii="Calibri" w:hAnsi="Calibri" w:cs="Calibri"/>
+                <w:sz w:val="14"/>
+                <w:szCs w:val="14"/>
+                <w:lang w:val="en-GB"/>
+              </w:rPr>
+            </w:pPr>
+            <w:r>
+              <w:rPr>
+                <w:rFonts w:ascii="Calibri" w:hAnsi="Calibri" w:cs="Calibri"/>
+                <w:sz w:val="14"/>
+                <w:szCs w:val="14"/>
+                <w:lang w:val="en-GB"/>
+              </w:rPr>
+              <w:t>User/Admin</w:t>
             </w:r>
           </w:p>
         </w:tc>
@@ -3911,68 +3779,47 @@
                 <w:szCs w:val="14"/>
                 <w:lang w:val="en-GB"/>
               </w:rPr>
-              <w:t>": "restart", "user": 0}</w:t>
-            </w:r>
-          </w:p>
-          <w:p>
-            <w:pPr>
-              <w:pStyle w:val="NormalWeb"/>
-              <w:spacing w:before="0" w:beforeAutospacing="0" w:after="0" w:afterAutospacing="0"/>
-              <w:rPr>
-                <w:rFonts w:ascii="Calibri" w:hAnsi="Calibri" w:cs="Calibri"/>
-                <w:sz w:val="14"/>
-                <w:szCs w:val="14"/>
-                <w:lang w:val="en-GB"/>
-              </w:rPr>
-            </w:pPr>
-            <w:r>
-              <w:rPr>
-                <w:rFonts w:ascii="Calibri" w:hAnsi="Calibri" w:cs="Calibri"/>
-                <w:sz w:val="14"/>
-                <w:szCs w:val="14"/>
-                <w:lang w:val="en-GB"/>
-              </w:rPr>
-              <w:t>{"</w:t>
-            </w:r>
-            <w:proofErr w:type="spellStart"/>
-            <w:r>
-              <w:rPr>
-                <w:rFonts w:ascii="Calibri" w:hAnsi="Calibri" w:cs="Calibri"/>
-                <w:sz w:val="14"/>
-                <w:szCs w:val="14"/>
-                <w:lang w:val="en-GB"/>
-              </w:rPr>
-              <w:t>cmd</w:t>
-            </w:r>
-            <w:proofErr w:type="spellEnd"/>
-            <w:r>
-              <w:rPr>
-                <w:rFonts w:ascii="Calibri" w:hAnsi="Calibri" w:cs="Calibri"/>
-                <w:sz w:val="14"/>
-                <w:szCs w:val="14"/>
-                <w:lang w:val="en-GB"/>
-              </w:rPr>
-              <w:t>": "restart", "user": 0, "</w:t>
-            </w:r>
-            <w:proofErr w:type="spellStart"/>
-            <w:r>
-              <w:rPr>
-                <w:rFonts w:ascii="Calibri" w:hAnsi="Calibri" w:cs="Calibri"/>
-                <w:sz w:val="14"/>
-                <w:szCs w:val="14"/>
-                <w:lang w:val="en-GB"/>
-              </w:rPr>
-              <w:t>factory_reset</w:t>
-            </w:r>
-            <w:proofErr w:type="spellEnd"/>
-            <w:r>
-              <w:rPr>
-                <w:rFonts w:ascii="Calibri" w:hAnsi="Calibri" w:cs="Calibri"/>
-                <w:sz w:val="14"/>
-                <w:szCs w:val="14"/>
-                <w:lang w:val="en-GB"/>
-              </w:rPr>
-              <w:t>": true}</w:t>
+              <w:t>": "</w:t>
+            </w:r>
+            <w:proofErr w:type="spellStart"/>
+            <w:r>
+              <w:rPr>
+                <w:rFonts w:ascii="Calibri" w:hAnsi="Calibri" w:cs="Calibri"/>
+                <w:sz w:val="14"/>
+                <w:szCs w:val="14"/>
+                <w:lang w:val="en-GB"/>
+              </w:rPr>
+              <w:t>edit_recipe</w:t>
+            </w:r>
+            <w:proofErr w:type="spellEnd"/>
+            <w:r>
+              <w:rPr>
+                <w:rFonts w:ascii="Calibri" w:hAnsi="Calibri" w:cs="Calibri"/>
+                <w:sz w:val="14"/>
+                <w:szCs w:val="14"/>
+                <w:lang w:val="en-GB"/>
+              </w:rPr>
+              <w:t>", "user": */0, "name": "</w:t>
+            </w:r>
+            <w:proofErr w:type="spellStart"/>
+            <w:r>
+              <w:rPr>
+                <w:rFonts w:ascii="Calibri" w:hAnsi="Calibri" w:cs="Calibri"/>
+                <w:sz w:val="14"/>
+                <w:szCs w:val="14"/>
+                <w:lang w:val="en-GB"/>
+              </w:rPr>
+              <w:t>radler</w:t>
+            </w:r>
+            <w:proofErr w:type="spellEnd"/>
+            <w:r>
+              <w:rPr>
+                <w:rFonts w:ascii="Calibri" w:hAnsi="Calibri" w:cs="Calibri"/>
+                <w:sz w:val="14"/>
+                <w:szCs w:val="14"/>
+                <w:lang w:val="en-GB"/>
+              </w:rPr>
+              <w:t>", "liquids": [["beer", 250], ["lemonade", 250]]}</w:t>
             </w:r>
           </w:p>
         </w:tc>
@@ -4013,7 +3860,7 @@
                 <w:szCs w:val="14"/>
                 <w:lang w:val="en-GB"/>
               </w:rPr>
-              <w:t>adminRestart</w:t>
+              <w:t>editRecipe</w:t>
             </w:r>
             <w:proofErr w:type="spellEnd"/>
             <w:r>
@@ -4033,27 +3880,47 @@
                 <w:szCs w:val="14"/>
                 <w:lang w:val="en-GB"/>
               </w:rPr>
-              <w:t xml:space="preserve">Boolean </w:t>
-            </w:r>
-            <w:proofErr w:type="spellStart"/>
-            <w:r>
-              <w:rPr>
-                <w:rFonts w:ascii="Calibri" w:hAnsi="Calibri" w:cs="Calibri"/>
-                <w:sz w:val="14"/>
-                <w:szCs w:val="14"/>
-                <w:lang w:val="en-GB"/>
-              </w:rPr>
-              <w:t>restFactory</w:t>
-            </w:r>
-            <w:proofErr w:type="spellEnd"/>
-            <w:r>
-              <w:rPr>
-                <w:rFonts w:ascii="Calibri" w:hAnsi="Calibri" w:cs="Calibri"/>
-                <w:sz w:val="14"/>
-                <w:szCs w:val="14"/>
-                <w:lang w:val="en-GB"/>
-              </w:rPr>
-              <w:t>)</w:t>
+              <w:t xml:space="preserve">float </w:t>
+            </w:r>
+            <w:proofErr w:type="spellStart"/>
+            <w:r>
+              <w:rPr>
+                <w:rFonts w:ascii="Calibri" w:hAnsi="Calibri" w:cs="Calibri"/>
+                <w:sz w:val="14"/>
+                <w:szCs w:val="14"/>
+                <w:lang w:val="en-GB"/>
+              </w:rPr>
+              <w:t>user,String</w:t>
+            </w:r>
+            <w:proofErr w:type="spellEnd"/>
+            <w:r>
+              <w:rPr>
+                <w:rFonts w:ascii="Calibri" w:hAnsi="Calibri" w:cs="Calibri"/>
+                <w:sz w:val="14"/>
+                <w:szCs w:val="14"/>
+                <w:lang w:val="en-GB"/>
+              </w:rPr>
+              <w:t xml:space="preserve"> name, </w:t>
+            </w:r>
+            <w:proofErr w:type="spellStart"/>
+            <w:r>
+              <w:rPr>
+                <w:rFonts w:ascii="Calibri" w:hAnsi="Calibri" w:cs="Calibri"/>
+                <w:sz w:val="14"/>
+                <w:szCs w:val="14"/>
+                <w:lang w:val="en-GB"/>
+              </w:rPr>
+              <w:t>ArrayList</w:t>
+            </w:r>
+            <w:proofErr w:type="spellEnd"/>
+            <w:r>
+              <w:rPr>
+                <w:rFonts w:ascii="Calibri" w:hAnsi="Calibri" w:cs="Calibri"/>
+                <w:sz w:val="14"/>
+                <w:szCs w:val="14"/>
+                <w:lang w:val="en-GB"/>
+              </w:rPr>
+              <w:t>&lt;Pair&lt;String, Float&gt;&gt; liquids)</w:t>
             </w:r>
           </w:p>
         </w:tc>
@@ -4100,101 +3967,81 @@
         </w:tc>
         <w:tc>
           <w:tcPr>
-            <w:tcW w:w="2019" w:type="dxa"/>
-            <w:tcBorders>
-              <w:top w:val="single" w:sz="8" w:space="0" w:color="A3A3A3"/>
-              <w:left w:val="single" w:sz="8" w:space="0" w:color="A3A3A3"/>
-              <w:bottom w:val="single" w:sz="8" w:space="0" w:color="A3A3A3"/>
-              <w:right w:val="single" w:sz="8" w:space="0" w:color="A3A3A3"/>
-            </w:tcBorders>
-            <w:tcMar>
-              <w:top w:w="80" w:type="dxa"/>
-              <w:left w:w="80" w:type="dxa"/>
-              <w:bottom w:w="80" w:type="dxa"/>
-              <w:right w:w="80" w:type="dxa"/>
-            </w:tcMar>
-            <w:hideMark/>
-          </w:tcPr>
-          <w:p>
-            <w:pPr>
-              <w:pStyle w:val="NormalWeb"/>
-              <w:spacing w:before="0" w:beforeAutospacing="0" w:after="0" w:afterAutospacing="0"/>
-              <w:rPr>
-                <w:rFonts w:ascii="Calibri" w:hAnsi="Calibri" w:cs="Calibri"/>
-                <w:sz w:val="14"/>
-                <w:szCs w:val="14"/>
-                <w:lang w:val="en-GB"/>
-              </w:rPr>
-            </w:pPr>
-            <w:proofErr w:type="spellStart"/>
-            <w:r>
-              <w:rPr>
-                <w:rFonts w:ascii="Calibri" w:hAnsi="Calibri" w:cs="Calibri"/>
-                <w:sz w:val="14"/>
-                <w:szCs w:val="14"/>
-                <w:lang w:val="en-GB"/>
-              </w:rPr>
-              <w:t>BluetoothLeService.CHARACTERISTIC_MESSAGE_ADMIN</w:t>
-            </w:r>
-            <w:proofErr w:type="spellEnd"/>
-          </w:p>
-        </w:tc>
-        <w:tc>
-          <w:tcPr>
-            <w:tcW w:w="1578" w:type="dxa"/>
-            <w:tcBorders>
-              <w:top w:val="single" w:sz="8" w:space="0" w:color="A3A3A3"/>
-              <w:left w:val="single" w:sz="8" w:space="0" w:color="A3A3A3"/>
-              <w:bottom w:val="single" w:sz="8" w:space="0" w:color="A3A3A3"/>
-              <w:right w:val="single" w:sz="8" w:space="0" w:color="A3A3A3"/>
-            </w:tcBorders>
-            <w:tcMar>
-              <w:top w:w="80" w:type="dxa"/>
-              <w:left w:w="80" w:type="dxa"/>
-              <w:bottom w:w="80" w:type="dxa"/>
-              <w:right w:w="80" w:type="dxa"/>
-            </w:tcMar>
-            <w:hideMark/>
-          </w:tcPr>
-          <w:p>
-            <w:pPr>
-              <w:pStyle w:val="NormalWeb"/>
-              <w:spacing w:before="0" w:beforeAutospacing="0" w:after="0" w:afterAutospacing="0"/>
-              <w:rPr>
-                <w:rFonts w:ascii="Calibri" w:hAnsi="Calibri" w:cs="Calibri"/>
-                <w:sz w:val="14"/>
-                <w:szCs w:val="14"/>
-                <w:lang w:val="en-GB"/>
-              </w:rPr>
-            </w:pPr>
-            <w:r>
-              <w:rPr>
-                <w:rFonts w:ascii="Calibri" w:hAnsi="Calibri" w:cs="Calibri"/>
-                <w:sz w:val="14"/>
-                <w:szCs w:val="14"/>
-                <w:lang w:val="en-GB"/>
-              </w:rPr>
-              <w:t xml:space="preserve">restarts the machine. If </w:t>
-            </w:r>
-            <w:proofErr w:type="spellStart"/>
-            <w:r>
-              <w:rPr>
-                <w:rFonts w:ascii="Calibri" w:hAnsi="Calibri" w:cs="Calibri"/>
-                <w:sz w:val="14"/>
-                <w:szCs w:val="14"/>
-                <w:lang w:val="en-GB"/>
-              </w:rPr>
-              <w:t>factory_reset</w:t>
-            </w:r>
-            <w:proofErr w:type="spellEnd"/>
-            <w:r>
-              <w:rPr>
-                <w:rFonts w:ascii="Calibri" w:hAnsi="Calibri" w:cs="Calibri"/>
-                <w:sz w:val="14"/>
-                <w:szCs w:val="14"/>
-                <w:lang w:val="en-GB"/>
-              </w:rPr>
-              <w:t xml:space="preserve"> is set to true, all settings will also be deleted.</w:t>
+            <w:tcW w:w="1561" w:type="dxa"/>
+            <w:tcBorders>
+              <w:top w:val="single" w:sz="8" w:space="0" w:color="A3A3A3"/>
+              <w:left w:val="single" w:sz="8" w:space="0" w:color="A3A3A3"/>
+              <w:bottom w:val="single" w:sz="8" w:space="0" w:color="A3A3A3"/>
+              <w:right w:val="single" w:sz="8" w:space="0" w:color="A3A3A3"/>
+            </w:tcBorders>
+            <w:tcMar>
+              <w:top w:w="80" w:type="dxa"/>
+              <w:left w:w="80" w:type="dxa"/>
+              <w:bottom w:w="80" w:type="dxa"/>
+              <w:right w:w="80" w:type="dxa"/>
+            </w:tcMar>
+            <w:hideMark/>
+          </w:tcPr>
+          <w:p>
+            <w:pPr>
+              <w:pStyle w:val="NormalWeb"/>
+              <w:spacing w:before="0" w:beforeAutospacing="0" w:after="0" w:afterAutospacing="0"/>
+              <w:rPr>
+                <w:rFonts w:ascii="Calibri" w:hAnsi="Calibri" w:cs="Calibri"/>
+                <w:sz w:val="14"/>
+                <w:szCs w:val="14"/>
+                <w:lang w:val="en-GB"/>
+              </w:rPr>
+            </w:pPr>
+            <w:proofErr w:type="spellStart"/>
+            <w:r>
+              <w:rPr>
+                <w:rFonts w:ascii="Calibri" w:hAnsi="Calibri" w:cs="Calibri"/>
+                <w:sz w:val="14"/>
+                <w:szCs w:val="14"/>
+                <w:lang w:val="en-GB"/>
+              </w:rPr>
+              <w:t>BluetoothLeService.CHARACTERISTIC_MESSAGE_USER</w:t>
+            </w:r>
+            <w:proofErr w:type="spellEnd"/>
+          </w:p>
+        </w:tc>
+        <w:tc>
+          <w:tcPr>
+            <w:tcW w:w="2036" w:type="dxa"/>
+            <w:tcBorders>
+              <w:top w:val="single" w:sz="8" w:space="0" w:color="A3A3A3"/>
+              <w:left w:val="single" w:sz="8" w:space="0" w:color="A3A3A3"/>
+              <w:bottom w:val="single" w:sz="8" w:space="0" w:color="A3A3A3"/>
+              <w:right w:val="single" w:sz="8" w:space="0" w:color="A3A3A3"/>
+            </w:tcBorders>
+            <w:tcMar>
+              <w:top w:w="80" w:type="dxa"/>
+              <w:left w:w="80" w:type="dxa"/>
+              <w:bottom w:w="80" w:type="dxa"/>
+              <w:right w:w="80" w:type="dxa"/>
+            </w:tcMar>
+            <w:hideMark/>
+          </w:tcPr>
+          <w:p>
+            <w:pPr>
+              <w:pStyle w:val="NormalWeb"/>
+              <w:spacing w:before="0" w:beforeAutospacing="0" w:after="0" w:afterAutospacing="0"/>
+              <w:rPr>
+                <w:rFonts w:ascii="Calibri" w:hAnsi="Calibri" w:cs="Calibri"/>
+                <w:sz w:val="14"/>
+                <w:szCs w:val="14"/>
+                <w:lang w:val="en-GB"/>
+              </w:rPr>
+            </w:pPr>
+            <w:r>
+              <w:rPr>
+                <w:rFonts w:ascii="Calibri" w:hAnsi="Calibri" w:cs="Calibri"/>
+                <w:sz w:val="14"/>
+                <w:szCs w:val="14"/>
+                <w:lang w:val="en-GB"/>
+              </w:rPr>
+              <w:t>edit an existing recipe</w:t>
             </w:r>
           </w:p>
         </w:tc>
@@ -4233,27 +4080,7 @@
                 <w:szCs w:val="14"/>
                 <w:lang w:val="en-GB"/>
               </w:rPr>
-              <w:t xml:space="preserve">at this point </w:t>
-            </w:r>
-            <w:proofErr w:type="spellStart"/>
-            <w:r>
-              <w:rPr>
-                <w:rFonts w:ascii="Calibri" w:hAnsi="Calibri" w:cs="Calibri"/>
-                <w:sz w:val="14"/>
-                <w:szCs w:val="14"/>
-                <w:lang w:val="en-GB"/>
-              </w:rPr>
-              <w:t>factroy_recet</w:t>
-            </w:r>
-            <w:proofErr w:type="spellEnd"/>
-            <w:r>
-              <w:rPr>
-                <w:rFonts w:ascii="Calibri" w:hAnsi="Calibri" w:cs="Calibri"/>
-                <w:sz w:val="14"/>
-                <w:szCs w:val="14"/>
-                <w:lang w:val="en-GB"/>
-              </w:rPr>
-              <w:t xml:space="preserve"> and without it behave same</w:t>
+              <w:t>ok</w:t>
             </w:r>
           </w:p>
         </w:tc>
@@ -4298,6 +4125,891 @@
                 <w:szCs w:val="14"/>
                 <w:lang w:val="en-GB"/>
               </w:rPr>
+              <w:t>Calibrate Pump</w:t>
+            </w:r>
+            <w:bookmarkStart w:id="0" w:name="_GoBack"/>
+            <w:bookmarkEnd w:id="0"/>
+          </w:p>
+        </w:tc>
+        <w:tc>
+          <w:tcPr>
+            <w:tcW w:w="709" w:type="dxa"/>
+            <w:tcBorders>
+              <w:top w:val="single" w:sz="8" w:space="0" w:color="A3A3A3"/>
+              <w:left w:val="single" w:sz="8" w:space="0" w:color="A3A3A3"/>
+              <w:bottom w:val="single" w:sz="8" w:space="0" w:color="A3A3A3"/>
+              <w:right w:val="single" w:sz="8" w:space="0" w:color="A3A3A3"/>
+            </w:tcBorders>
+            <w:tcMar>
+              <w:top w:w="80" w:type="dxa"/>
+              <w:left w:w="80" w:type="dxa"/>
+              <w:bottom w:w="80" w:type="dxa"/>
+              <w:right w:w="80" w:type="dxa"/>
+            </w:tcMar>
+            <w:hideMark/>
+          </w:tcPr>
+          <w:p>
+            <w:pPr>
+              <w:pStyle w:val="NormalWeb"/>
+              <w:spacing w:before="0" w:beforeAutospacing="0" w:after="0" w:afterAutospacing="0"/>
+              <w:rPr>
+                <w:rFonts w:ascii="Calibri" w:hAnsi="Calibri" w:cs="Calibri"/>
+                <w:sz w:val="14"/>
+                <w:szCs w:val="14"/>
+                <w:lang w:val="en-GB"/>
+              </w:rPr>
+            </w:pPr>
+            <w:r>
+              <w:rPr>
+                <w:rFonts w:ascii="Calibri" w:hAnsi="Calibri" w:cs="Calibri"/>
+                <w:sz w:val="14"/>
+                <w:szCs w:val="14"/>
+                <w:lang w:val="en-GB"/>
+              </w:rPr>
+              <w:t>Admin</w:t>
+            </w:r>
+          </w:p>
+        </w:tc>
+        <w:tc>
+          <w:tcPr>
+            <w:tcW w:w="2205" w:type="dxa"/>
+            <w:tcBorders>
+              <w:top w:val="single" w:sz="8" w:space="0" w:color="A3A3A3"/>
+              <w:left w:val="single" w:sz="8" w:space="0" w:color="A3A3A3"/>
+              <w:bottom w:val="single" w:sz="8" w:space="0" w:color="A3A3A3"/>
+              <w:right w:val="single" w:sz="8" w:space="0" w:color="A3A3A3"/>
+            </w:tcBorders>
+            <w:tcMar>
+              <w:top w:w="80" w:type="dxa"/>
+              <w:left w:w="80" w:type="dxa"/>
+              <w:bottom w:w="80" w:type="dxa"/>
+              <w:right w:w="80" w:type="dxa"/>
+            </w:tcMar>
+            <w:hideMark/>
+          </w:tcPr>
+          <w:p>
+            <w:pPr>
+              <w:pStyle w:val="NormalWeb"/>
+              <w:spacing w:before="0" w:beforeAutospacing="0" w:after="0" w:afterAutospacing="0"/>
+              <w:rPr>
+                <w:rFonts w:ascii="Calibri" w:hAnsi="Calibri" w:cs="Calibri"/>
+                <w:sz w:val="14"/>
+                <w:szCs w:val="14"/>
+              </w:rPr>
+            </w:pPr>
+            <w:r>
+              <w:rPr>
+                <w:rFonts w:ascii="Calibri" w:hAnsi="Calibri" w:cs="Calibri"/>
+                <w:sz w:val="14"/>
+                <w:szCs w:val="14"/>
+                <w:lang w:val="en-GB"/>
+              </w:rPr>
+              <w:t>{"</w:t>
+            </w:r>
+            <w:proofErr w:type="spellStart"/>
+            <w:r>
+              <w:rPr>
+                <w:rFonts w:ascii="Calibri" w:hAnsi="Calibri" w:cs="Calibri"/>
+                <w:sz w:val="14"/>
+                <w:szCs w:val="14"/>
+                <w:lang w:val="en-GB"/>
+              </w:rPr>
+              <w:t>cmd</w:t>
+            </w:r>
+            <w:proofErr w:type="spellEnd"/>
+            <w:r>
+              <w:rPr>
+                <w:rFonts w:ascii="Calibri" w:hAnsi="Calibri" w:cs="Calibri"/>
+                <w:sz w:val="14"/>
+                <w:szCs w:val="14"/>
+                <w:lang w:val="en-GB"/>
+              </w:rPr>
+              <w:t>": "</w:t>
+            </w:r>
+            <w:proofErr w:type="spellStart"/>
+            <w:r>
+              <w:rPr>
+                <w:rFonts w:ascii="Calibri" w:hAnsi="Calibri" w:cs="Calibri"/>
+                <w:sz w:val="14"/>
+                <w:szCs w:val="14"/>
+                <w:lang w:val="en-GB"/>
+              </w:rPr>
+              <w:t>calibrate_pump</w:t>
+            </w:r>
+            <w:proofErr w:type="spellEnd"/>
+            <w:r>
+              <w:rPr>
+                <w:rFonts w:ascii="Calibri" w:hAnsi="Calibri" w:cs="Calibri"/>
+                <w:sz w:val="14"/>
+                <w:szCs w:val="14"/>
+                <w:lang w:val="en-GB"/>
+              </w:rPr>
+              <w:t>", "user": 0, "slot": 1, "time1": 10000, "time2": 20000, "volume1": 15.0, "volume2": 20.0}</w:t>
+            </w:r>
+          </w:p>
+        </w:tc>
+        <w:tc>
+          <w:tcPr>
+            <w:tcW w:w="2305" w:type="dxa"/>
+            <w:tcBorders>
+              <w:top w:val="single" w:sz="8" w:space="0" w:color="A3A3A3"/>
+              <w:left w:val="single" w:sz="8" w:space="0" w:color="A3A3A3"/>
+              <w:bottom w:val="single" w:sz="8" w:space="0" w:color="A3A3A3"/>
+              <w:right w:val="single" w:sz="8" w:space="0" w:color="A3A3A3"/>
+            </w:tcBorders>
+            <w:tcMar>
+              <w:top w:w="80" w:type="dxa"/>
+              <w:left w:w="80" w:type="dxa"/>
+              <w:bottom w:w="80" w:type="dxa"/>
+              <w:right w:w="80" w:type="dxa"/>
+            </w:tcMar>
+            <w:hideMark/>
+          </w:tcPr>
+          <w:p>
+            <w:pPr>
+              <w:pStyle w:val="NormalWeb"/>
+              <w:spacing w:before="0" w:beforeAutospacing="0" w:after="0" w:afterAutospacing="0"/>
+              <w:rPr>
+                <w:rFonts w:ascii="Calibri" w:hAnsi="Calibri" w:cs="Calibri"/>
+                <w:sz w:val="14"/>
+                <w:szCs w:val="14"/>
+              </w:rPr>
+            </w:pPr>
+            <w:proofErr w:type="spellStart"/>
+            <w:proofErr w:type="gramStart"/>
+            <w:r>
+              <w:rPr>
+                <w:rFonts w:ascii="Calibri" w:hAnsi="Calibri" w:cs="Calibri"/>
+                <w:sz w:val="14"/>
+                <w:szCs w:val="14"/>
+              </w:rPr>
+              <w:t>adminCalibratePump</w:t>
+            </w:r>
+            <w:proofErr w:type="spellEnd"/>
+            <w:r>
+              <w:rPr>
+                <w:rFonts w:ascii="Calibri" w:hAnsi="Calibri" w:cs="Calibri"/>
+                <w:sz w:val="14"/>
+                <w:szCs w:val="14"/>
+              </w:rPr>
+              <w:t>(</w:t>
+            </w:r>
+            <w:proofErr w:type="gramEnd"/>
+            <w:r>
+              <w:rPr>
+                <w:rFonts w:ascii="Calibri" w:hAnsi="Calibri" w:cs="Calibri"/>
+                <w:sz w:val="14"/>
+                <w:szCs w:val="14"/>
+              </w:rPr>
+              <w:t xml:space="preserve">int </w:t>
+            </w:r>
+            <w:proofErr w:type="spellStart"/>
+            <w:r>
+              <w:rPr>
+                <w:rFonts w:ascii="Calibri" w:hAnsi="Calibri" w:cs="Calibri"/>
+                <w:sz w:val="14"/>
+                <w:szCs w:val="14"/>
+              </w:rPr>
+              <w:t>slot,int</w:t>
+            </w:r>
+            <w:proofErr w:type="spellEnd"/>
+            <w:r>
+              <w:rPr>
+                <w:rFonts w:ascii="Calibri" w:hAnsi="Calibri" w:cs="Calibri"/>
+                <w:sz w:val="14"/>
+                <w:szCs w:val="14"/>
+              </w:rPr>
+              <w:t xml:space="preserve"> time1, int time2, float volume1, float volume2)</w:t>
+            </w:r>
+          </w:p>
+        </w:tc>
+        <w:tc>
+          <w:tcPr>
+            <w:tcW w:w="2717" w:type="dxa"/>
+            <w:tcBorders>
+              <w:top w:val="single" w:sz="8" w:space="0" w:color="A3A3A3"/>
+              <w:left w:val="single" w:sz="8" w:space="0" w:color="A3A3A3"/>
+              <w:bottom w:val="single" w:sz="8" w:space="0" w:color="A3A3A3"/>
+              <w:right w:val="single" w:sz="8" w:space="0" w:color="A3A3A3"/>
+            </w:tcBorders>
+            <w:tcMar>
+              <w:top w:w="80" w:type="dxa"/>
+              <w:left w:w="80" w:type="dxa"/>
+              <w:bottom w:w="80" w:type="dxa"/>
+              <w:right w:w="80" w:type="dxa"/>
+            </w:tcMar>
+            <w:hideMark/>
+          </w:tcPr>
+          <w:p>
+            <w:pPr>
+              <w:pStyle w:val="NormalWeb"/>
+              <w:spacing w:before="0" w:beforeAutospacing="0" w:after="0" w:afterAutospacing="0"/>
+              <w:rPr>
+                <w:rFonts w:ascii="Calibri" w:hAnsi="Calibri" w:cs="Calibri"/>
+                <w:sz w:val="14"/>
+                <w:szCs w:val="14"/>
+                <w:lang w:val="en-GB"/>
+              </w:rPr>
+            </w:pPr>
+            <w:proofErr w:type="spellStart"/>
+            <w:r>
+              <w:rPr>
+                <w:rFonts w:ascii="Calibri" w:hAnsi="Calibri" w:cs="Calibri"/>
+                <w:sz w:val="14"/>
+                <w:szCs w:val="14"/>
+                <w:lang w:val="en-GB"/>
+              </w:rPr>
+              <w:t>BluetoothLeService.SERVICE_READ_WRITE</w:t>
+            </w:r>
+            <w:proofErr w:type="spellEnd"/>
+          </w:p>
+        </w:tc>
+        <w:tc>
+          <w:tcPr>
+            <w:tcW w:w="1561" w:type="dxa"/>
+            <w:tcBorders>
+              <w:top w:val="single" w:sz="8" w:space="0" w:color="A3A3A3"/>
+              <w:left w:val="single" w:sz="8" w:space="0" w:color="A3A3A3"/>
+              <w:bottom w:val="single" w:sz="8" w:space="0" w:color="A3A3A3"/>
+              <w:right w:val="single" w:sz="8" w:space="0" w:color="A3A3A3"/>
+            </w:tcBorders>
+            <w:tcMar>
+              <w:top w:w="80" w:type="dxa"/>
+              <w:left w:w="80" w:type="dxa"/>
+              <w:bottom w:w="80" w:type="dxa"/>
+              <w:right w:w="80" w:type="dxa"/>
+            </w:tcMar>
+            <w:hideMark/>
+          </w:tcPr>
+          <w:p>
+            <w:pPr>
+              <w:pStyle w:val="NormalWeb"/>
+              <w:spacing w:before="0" w:beforeAutospacing="0" w:after="0" w:afterAutospacing="0"/>
+              <w:rPr>
+                <w:rFonts w:ascii="Calibri" w:hAnsi="Calibri" w:cs="Calibri"/>
+                <w:sz w:val="14"/>
+                <w:szCs w:val="14"/>
+                <w:lang w:val="en-GB"/>
+              </w:rPr>
+            </w:pPr>
+            <w:proofErr w:type="spellStart"/>
+            <w:r>
+              <w:rPr>
+                <w:rFonts w:ascii="Calibri" w:hAnsi="Calibri" w:cs="Calibri"/>
+                <w:sz w:val="14"/>
+                <w:szCs w:val="14"/>
+                <w:lang w:val="en-GB"/>
+              </w:rPr>
+              <w:t>BluetoothLeService.CHARACTERISTIC_MESSAGE_ADMIN</w:t>
+            </w:r>
+            <w:proofErr w:type="spellEnd"/>
+          </w:p>
+        </w:tc>
+        <w:tc>
+          <w:tcPr>
+            <w:tcW w:w="2036" w:type="dxa"/>
+            <w:tcBorders>
+              <w:top w:val="single" w:sz="8" w:space="0" w:color="A3A3A3"/>
+              <w:left w:val="single" w:sz="8" w:space="0" w:color="A3A3A3"/>
+              <w:bottom w:val="single" w:sz="8" w:space="0" w:color="A3A3A3"/>
+              <w:right w:val="single" w:sz="8" w:space="0" w:color="A3A3A3"/>
+            </w:tcBorders>
+            <w:tcMar>
+              <w:top w:w="80" w:type="dxa"/>
+              <w:left w:w="80" w:type="dxa"/>
+              <w:bottom w:w="80" w:type="dxa"/>
+              <w:right w:w="80" w:type="dxa"/>
+            </w:tcMar>
+            <w:hideMark/>
+          </w:tcPr>
+          <w:p>
+            <w:pPr>
+              <w:pStyle w:val="NormalWeb"/>
+              <w:spacing w:before="0" w:beforeAutospacing="0" w:after="0" w:afterAutospacing="0"/>
+              <w:rPr>
+                <w:rFonts w:ascii="Calibri" w:hAnsi="Calibri" w:cs="Calibri"/>
+                <w:sz w:val="14"/>
+                <w:szCs w:val="14"/>
+                <w:lang w:val="en-GB"/>
+              </w:rPr>
+            </w:pPr>
+            <w:r>
+              <w:rPr>
+                <w:rFonts w:ascii="Calibri" w:hAnsi="Calibri" w:cs="Calibri"/>
+                <w:sz w:val="14"/>
+                <w:szCs w:val="14"/>
+                <w:lang w:val="en-GB"/>
+              </w:rPr>
+              <w:t xml:space="preserve">For calibration, two measured values must be available for which the pump has been running for a different time. This </w:t>
+            </w:r>
+            <w:r>
+              <w:rPr>
+                <w:rFonts w:ascii="Calibri" w:hAnsi="Calibri" w:cs="Calibri"/>
+                <w:sz w:val="14"/>
+                <w:szCs w:val="14"/>
+                <w:lang w:val="en-GB"/>
+              </w:rPr>
+              <w:lastRenderedPageBreak/>
+              <w:t>is then used to calculate the flow rate and the pump rate. The times are given in milliseconds and the liquids in millilitres.</w:t>
+            </w:r>
+          </w:p>
+        </w:tc>
+        <w:tc>
+          <w:tcPr>
+            <w:tcW w:w="718" w:type="dxa"/>
+            <w:tcBorders>
+              <w:top w:val="single" w:sz="8" w:space="0" w:color="A3A3A3"/>
+              <w:left w:val="single" w:sz="8" w:space="0" w:color="A3A3A3"/>
+              <w:bottom w:val="single" w:sz="8" w:space="0" w:color="A3A3A3"/>
+              <w:right w:val="single" w:sz="8" w:space="0" w:color="A3A3A3"/>
+            </w:tcBorders>
+            <w:tcMar>
+              <w:top w:w="80" w:type="dxa"/>
+              <w:left w:w="80" w:type="dxa"/>
+              <w:bottom w:w="80" w:type="dxa"/>
+              <w:right w:w="80" w:type="dxa"/>
+            </w:tcMar>
+            <w:hideMark/>
+          </w:tcPr>
+          <w:p>
+            <w:pPr>
+              <w:pStyle w:val="NormalWeb"/>
+              <w:spacing w:before="0" w:beforeAutospacing="0" w:after="0" w:afterAutospacing="0"/>
+              <w:rPr>
+                <w:rFonts w:ascii="Calibri" w:hAnsi="Calibri" w:cs="Calibri"/>
+                <w:sz w:val="14"/>
+                <w:szCs w:val="14"/>
+                <w:lang w:val="en-GB"/>
+              </w:rPr>
+            </w:pPr>
+          </w:p>
+        </w:tc>
+      </w:tr>
+      <w:tr>
+        <w:trPr>
+          <w:divId w:val="674839175"/>
+        </w:trPr>
+        <w:tc>
+          <w:tcPr>
+            <w:tcW w:w="699" w:type="dxa"/>
+            <w:tcBorders>
+              <w:top w:val="single" w:sz="8" w:space="0" w:color="A3A3A3"/>
+              <w:left w:val="single" w:sz="8" w:space="0" w:color="A3A3A3"/>
+              <w:bottom w:val="single" w:sz="8" w:space="0" w:color="A3A3A3"/>
+              <w:right w:val="single" w:sz="8" w:space="0" w:color="A3A3A3"/>
+            </w:tcBorders>
+            <w:tcMar>
+              <w:top w:w="80" w:type="dxa"/>
+              <w:left w:w="80" w:type="dxa"/>
+              <w:bottom w:w="80" w:type="dxa"/>
+              <w:right w:w="80" w:type="dxa"/>
+            </w:tcMar>
+            <w:hideMark/>
+          </w:tcPr>
+          <w:p>
+            <w:pPr>
+              <w:pStyle w:val="NormalWeb"/>
+              <w:spacing w:before="0" w:beforeAutospacing="0" w:after="0" w:afterAutospacing="0"/>
+              <w:jc w:val="center"/>
+              <w:rPr>
+                <w:rFonts w:ascii="Calibri" w:hAnsi="Calibri" w:cs="Calibri"/>
+                <w:sz w:val="14"/>
+                <w:szCs w:val="14"/>
+                <w:lang w:val="en-GB"/>
+              </w:rPr>
+            </w:pPr>
+            <w:r>
+              <w:rPr>
+                <w:rFonts w:ascii="Calibri" w:hAnsi="Calibri" w:cs="Calibri"/>
+                <w:sz w:val="14"/>
+                <w:szCs w:val="14"/>
+                <w:lang w:val="en-GB"/>
+              </w:rPr>
+              <w:t>restart</w:t>
+            </w:r>
+          </w:p>
+        </w:tc>
+        <w:tc>
+          <w:tcPr>
+            <w:tcW w:w="709" w:type="dxa"/>
+            <w:tcBorders>
+              <w:top w:val="single" w:sz="8" w:space="0" w:color="A3A3A3"/>
+              <w:left w:val="single" w:sz="8" w:space="0" w:color="A3A3A3"/>
+              <w:bottom w:val="single" w:sz="8" w:space="0" w:color="A3A3A3"/>
+              <w:right w:val="single" w:sz="8" w:space="0" w:color="A3A3A3"/>
+            </w:tcBorders>
+            <w:tcMar>
+              <w:top w:w="80" w:type="dxa"/>
+              <w:left w:w="80" w:type="dxa"/>
+              <w:bottom w:w="80" w:type="dxa"/>
+              <w:right w:w="80" w:type="dxa"/>
+            </w:tcMar>
+            <w:hideMark/>
+          </w:tcPr>
+          <w:p>
+            <w:pPr>
+              <w:pStyle w:val="NormalWeb"/>
+              <w:spacing w:before="0" w:beforeAutospacing="0" w:after="0" w:afterAutospacing="0"/>
+              <w:rPr>
+                <w:rFonts w:ascii="Calibri" w:hAnsi="Calibri" w:cs="Calibri"/>
+                <w:sz w:val="14"/>
+                <w:szCs w:val="14"/>
+                <w:lang w:val="en-GB"/>
+              </w:rPr>
+            </w:pPr>
+            <w:r>
+              <w:rPr>
+                <w:rFonts w:ascii="Calibri" w:hAnsi="Calibri" w:cs="Calibri"/>
+                <w:sz w:val="14"/>
+                <w:szCs w:val="14"/>
+                <w:lang w:val="en-GB"/>
+              </w:rPr>
+              <w:t>Admin</w:t>
+            </w:r>
+          </w:p>
+        </w:tc>
+        <w:tc>
+          <w:tcPr>
+            <w:tcW w:w="2205" w:type="dxa"/>
+            <w:tcBorders>
+              <w:top w:val="single" w:sz="8" w:space="0" w:color="A3A3A3"/>
+              <w:left w:val="single" w:sz="8" w:space="0" w:color="A3A3A3"/>
+              <w:bottom w:val="single" w:sz="8" w:space="0" w:color="A3A3A3"/>
+              <w:right w:val="single" w:sz="8" w:space="0" w:color="A3A3A3"/>
+            </w:tcBorders>
+            <w:tcMar>
+              <w:top w:w="80" w:type="dxa"/>
+              <w:left w:w="80" w:type="dxa"/>
+              <w:bottom w:w="80" w:type="dxa"/>
+              <w:right w:w="80" w:type="dxa"/>
+            </w:tcMar>
+            <w:hideMark/>
+          </w:tcPr>
+          <w:p>
+            <w:pPr>
+              <w:pStyle w:val="NormalWeb"/>
+              <w:spacing w:before="0" w:beforeAutospacing="0" w:after="0" w:afterAutospacing="0"/>
+              <w:rPr>
+                <w:rFonts w:ascii="Calibri" w:hAnsi="Calibri" w:cs="Calibri"/>
+                <w:sz w:val="14"/>
+                <w:szCs w:val="14"/>
+                <w:lang w:val="en-GB"/>
+              </w:rPr>
+            </w:pPr>
+            <w:r>
+              <w:rPr>
+                <w:rFonts w:ascii="Calibri" w:hAnsi="Calibri" w:cs="Calibri"/>
+                <w:sz w:val="14"/>
+                <w:szCs w:val="14"/>
+                <w:lang w:val="en-GB"/>
+              </w:rPr>
+              <w:t>{"</w:t>
+            </w:r>
+            <w:proofErr w:type="spellStart"/>
+            <w:r>
+              <w:rPr>
+                <w:rFonts w:ascii="Calibri" w:hAnsi="Calibri" w:cs="Calibri"/>
+                <w:sz w:val="14"/>
+                <w:szCs w:val="14"/>
+                <w:lang w:val="en-GB"/>
+              </w:rPr>
+              <w:t>cmd</w:t>
+            </w:r>
+            <w:proofErr w:type="spellEnd"/>
+            <w:r>
+              <w:rPr>
+                <w:rFonts w:ascii="Calibri" w:hAnsi="Calibri" w:cs="Calibri"/>
+                <w:sz w:val="14"/>
+                <w:szCs w:val="14"/>
+                <w:lang w:val="en-GB"/>
+              </w:rPr>
+              <w:t>": "restart", "user": 0}</w:t>
+            </w:r>
+          </w:p>
+          <w:p>
+            <w:pPr>
+              <w:pStyle w:val="NormalWeb"/>
+              <w:spacing w:before="0" w:beforeAutospacing="0" w:after="0" w:afterAutospacing="0"/>
+              <w:rPr>
+                <w:rFonts w:ascii="Calibri" w:hAnsi="Calibri" w:cs="Calibri"/>
+                <w:sz w:val="14"/>
+                <w:szCs w:val="14"/>
+                <w:lang w:val="en-GB"/>
+              </w:rPr>
+            </w:pPr>
+            <w:r>
+              <w:rPr>
+                <w:rFonts w:ascii="Calibri" w:hAnsi="Calibri" w:cs="Calibri"/>
+                <w:sz w:val="14"/>
+                <w:szCs w:val="14"/>
+                <w:lang w:val="en-GB"/>
+              </w:rPr>
+              <w:t>{"</w:t>
+            </w:r>
+            <w:proofErr w:type="spellStart"/>
+            <w:r>
+              <w:rPr>
+                <w:rFonts w:ascii="Calibri" w:hAnsi="Calibri" w:cs="Calibri"/>
+                <w:sz w:val="14"/>
+                <w:szCs w:val="14"/>
+                <w:lang w:val="en-GB"/>
+              </w:rPr>
+              <w:t>cmd</w:t>
+            </w:r>
+            <w:proofErr w:type="spellEnd"/>
+            <w:r>
+              <w:rPr>
+                <w:rFonts w:ascii="Calibri" w:hAnsi="Calibri" w:cs="Calibri"/>
+                <w:sz w:val="14"/>
+                <w:szCs w:val="14"/>
+                <w:lang w:val="en-GB"/>
+              </w:rPr>
+              <w:t>": "restart", "user": 0, "</w:t>
+            </w:r>
+            <w:proofErr w:type="spellStart"/>
+            <w:r>
+              <w:rPr>
+                <w:rFonts w:ascii="Calibri" w:hAnsi="Calibri" w:cs="Calibri"/>
+                <w:sz w:val="14"/>
+                <w:szCs w:val="14"/>
+                <w:lang w:val="en-GB"/>
+              </w:rPr>
+              <w:t>factory_reset</w:t>
+            </w:r>
+            <w:proofErr w:type="spellEnd"/>
+            <w:r>
+              <w:rPr>
+                <w:rFonts w:ascii="Calibri" w:hAnsi="Calibri" w:cs="Calibri"/>
+                <w:sz w:val="14"/>
+                <w:szCs w:val="14"/>
+                <w:lang w:val="en-GB"/>
+              </w:rPr>
+              <w:t>": true}</w:t>
+            </w:r>
+          </w:p>
+        </w:tc>
+        <w:tc>
+          <w:tcPr>
+            <w:tcW w:w="2305" w:type="dxa"/>
+            <w:tcBorders>
+              <w:top w:val="single" w:sz="8" w:space="0" w:color="A3A3A3"/>
+              <w:left w:val="single" w:sz="8" w:space="0" w:color="A3A3A3"/>
+              <w:bottom w:val="single" w:sz="8" w:space="0" w:color="A3A3A3"/>
+              <w:right w:val="single" w:sz="8" w:space="0" w:color="A3A3A3"/>
+            </w:tcBorders>
+            <w:tcMar>
+              <w:top w:w="80" w:type="dxa"/>
+              <w:left w:w="80" w:type="dxa"/>
+              <w:bottom w:w="80" w:type="dxa"/>
+              <w:right w:w="80" w:type="dxa"/>
+            </w:tcMar>
+            <w:hideMark/>
+          </w:tcPr>
+          <w:p>
+            <w:pPr>
+              <w:pStyle w:val="NormalWeb"/>
+              <w:spacing w:before="0" w:beforeAutospacing="0" w:after="0" w:afterAutospacing="0"/>
+              <w:rPr>
+                <w:rFonts w:ascii="Calibri" w:hAnsi="Calibri" w:cs="Calibri"/>
+                <w:sz w:val="14"/>
+                <w:szCs w:val="14"/>
+                <w:lang w:val="en-GB"/>
+              </w:rPr>
+            </w:pPr>
+            <w:proofErr w:type="spellStart"/>
+            <w:proofErr w:type="gramStart"/>
+            <w:r>
+              <w:rPr>
+                <w:rFonts w:ascii="Calibri" w:hAnsi="Calibri" w:cs="Calibri"/>
+                <w:sz w:val="14"/>
+                <w:szCs w:val="14"/>
+                <w:lang w:val="en-GB"/>
+              </w:rPr>
+              <w:t>adminRestart</w:t>
+            </w:r>
+            <w:proofErr w:type="spellEnd"/>
+            <w:r>
+              <w:rPr>
+                <w:rFonts w:ascii="Calibri" w:hAnsi="Calibri" w:cs="Calibri"/>
+                <w:sz w:val="14"/>
+                <w:szCs w:val="14"/>
+                <w:lang w:val="en-GB"/>
+              </w:rPr>
+              <w:t>(</w:t>
+            </w:r>
+            <w:proofErr w:type="gramEnd"/>
+            <w:r>
+              <w:rPr>
+                <w:rFonts w:ascii="Calibri" w:hAnsi="Calibri" w:cs="Calibri"/>
+                <w:sz w:val="14"/>
+                <w:szCs w:val="14"/>
+                <w:lang w:val="en-GB"/>
+              </w:rPr>
+              <w:t xml:space="preserve">Boolean </w:t>
+            </w:r>
+            <w:proofErr w:type="spellStart"/>
+            <w:r>
+              <w:rPr>
+                <w:rFonts w:ascii="Calibri" w:hAnsi="Calibri" w:cs="Calibri"/>
+                <w:sz w:val="14"/>
+                <w:szCs w:val="14"/>
+                <w:lang w:val="en-GB"/>
+              </w:rPr>
+              <w:t>restFactory</w:t>
+            </w:r>
+            <w:proofErr w:type="spellEnd"/>
+            <w:r>
+              <w:rPr>
+                <w:rFonts w:ascii="Calibri" w:hAnsi="Calibri" w:cs="Calibri"/>
+                <w:sz w:val="14"/>
+                <w:szCs w:val="14"/>
+                <w:lang w:val="en-GB"/>
+              </w:rPr>
+              <w:t>)</w:t>
+            </w:r>
+          </w:p>
+        </w:tc>
+        <w:tc>
+          <w:tcPr>
+            <w:tcW w:w="2717" w:type="dxa"/>
+            <w:tcBorders>
+              <w:top w:val="single" w:sz="8" w:space="0" w:color="A3A3A3"/>
+              <w:left w:val="single" w:sz="8" w:space="0" w:color="A3A3A3"/>
+              <w:bottom w:val="single" w:sz="8" w:space="0" w:color="A3A3A3"/>
+              <w:right w:val="single" w:sz="8" w:space="0" w:color="A3A3A3"/>
+            </w:tcBorders>
+            <w:tcMar>
+              <w:top w:w="80" w:type="dxa"/>
+              <w:left w:w="80" w:type="dxa"/>
+              <w:bottom w:w="80" w:type="dxa"/>
+              <w:right w:w="80" w:type="dxa"/>
+            </w:tcMar>
+            <w:hideMark/>
+          </w:tcPr>
+          <w:p>
+            <w:pPr>
+              <w:pStyle w:val="NormalWeb"/>
+              <w:spacing w:before="0" w:beforeAutospacing="0" w:after="0" w:afterAutospacing="0"/>
+              <w:rPr>
+                <w:rFonts w:ascii="Calibri" w:hAnsi="Calibri" w:cs="Calibri"/>
+                <w:sz w:val="14"/>
+                <w:szCs w:val="14"/>
+                <w:lang w:val="en-GB"/>
+              </w:rPr>
+            </w:pPr>
+            <w:proofErr w:type="spellStart"/>
+            <w:r>
+              <w:rPr>
+                <w:rFonts w:ascii="Calibri" w:hAnsi="Calibri" w:cs="Calibri"/>
+                <w:sz w:val="14"/>
+                <w:szCs w:val="14"/>
+                <w:lang w:val="en-GB"/>
+              </w:rPr>
+              <w:t>BluetoothLeService.SERVICE_READ_WRITE</w:t>
+            </w:r>
+            <w:proofErr w:type="spellEnd"/>
+          </w:p>
+        </w:tc>
+        <w:tc>
+          <w:tcPr>
+            <w:tcW w:w="1561" w:type="dxa"/>
+            <w:tcBorders>
+              <w:top w:val="single" w:sz="8" w:space="0" w:color="A3A3A3"/>
+              <w:left w:val="single" w:sz="8" w:space="0" w:color="A3A3A3"/>
+              <w:bottom w:val="single" w:sz="8" w:space="0" w:color="A3A3A3"/>
+              <w:right w:val="single" w:sz="8" w:space="0" w:color="A3A3A3"/>
+            </w:tcBorders>
+            <w:tcMar>
+              <w:top w:w="80" w:type="dxa"/>
+              <w:left w:w="80" w:type="dxa"/>
+              <w:bottom w:w="80" w:type="dxa"/>
+              <w:right w:w="80" w:type="dxa"/>
+            </w:tcMar>
+            <w:hideMark/>
+          </w:tcPr>
+          <w:p>
+            <w:pPr>
+              <w:pStyle w:val="NormalWeb"/>
+              <w:spacing w:before="0" w:beforeAutospacing="0" w:after="0" w:afterAutospacing="0"/>
+              <w:rPr>
+                <w:rFonts w:ascii="Calibri" w:hAnsi="Calibri" w:cs="Calibri"/>
+                <w:sz w:val="14"/>
+                <w:szCs w:val="14"/>
+                <w:lang w:val="en-GB"/>
+              </w:rPr>
+            </w:pPr>
+            <w:proofErr w:type="spellStart"/>
+            <w:r>
+              <w:rPr>
+                <w:rFonts w:ascii="Calibri" w:hAnsi="Calibri" w:cs="Calibri"/>
+                <w:sz w:val="14"/>
+                <w:szCs w:val="14"/>
+                <w:lang w:val="en-GB"/>
+              </w:rPr>
+              <w:t>BluetoothLeService.CHARACTERISTIC_MESSAGE_ADMIN</w:t>
+            </w:r>
+            <w:proofErr w:type="spellEnd"/>
+          </w:p>
+        </w:tc>
+        <w:tc>
+          <w:tcPr>
+            <w:tcW w:w="2036" w:type="dxa"/>
+            <w:tcBorders>
+              <w:top w:val="single" w:sz="8" w:space="0" w:color="A3A3A3"/>
+              <w:left w:val="single" w:sz="8" w:space="0" w:color="A3A3A3"/>
+              <w:bottom w:val="single" w:sz="8" w:space="0" w:color="A3A3A3"/>
+              <w:right w:val="single" w:sz="8" w:space="0" w:color="A3A3A3"/>
+            </w:tcBorders>
+            <w:tcMar>
+              <w:top w:w="80" w:type="dxa"/>
+              <w:left w:w="80" w:type="dxa"/>
+              <w:bottom w:w="80" w:type="dxa"/>
+              <w:right w:w="80" w:type="dxa"/>
+            </w:tcMar>
+            <w:hideMark/>
+          </w:tcPr>
+          <w:p>
+            <w:pPr>
+              <w:pStyle w:val="NormalWeb"/>
+              <w:spacing w:before="0" w:beforeAutospacing="0" w:after="0" w:afterAutospacing="0"/>
+              <w:rPr>
+                <w:rFonts w:ascii="Calibri" w:hAnsi="Calibri" w:cs="Calibri"/>
+                <w:sz w:val="14"/>
+                <w:szCs w:val="14"/>
+                <w:lang w:val="en-GB"/>
+              </w:rPr>
+            </w:pPr>
+            <w:r>
+              <w:rPr>
+                <w:rFonts w:ascii="Calibri" w:hAnsi="Calibri" w:cs="Calibri"/>
+                <w:sz w:val="14"/>
+                <w:szCs w:val="14"/>
+                <w:lang w:val="en-GB"/>
+              </w:rPr>
+              <w:t xml:space="preserve">restarts the machine. If </w:t>
+            </w:r>
+            <w:proofErr w:type="spellStart"/>
+            <w:r>
+              <w:rPr>
+                <w:rFonts w:ascii="Calibri" w:hAnsi="Calibri" w:cs="Calibri"/>
+                <w:sz w:val="14"/>
+                <w:szCs w:val="14"/>
+                <w:lang w:val="en-GB"/>
+              </w:rPr>
+              <w:t>factory_reset</w:t>
+            </w:r>
+            <w:proofErr w:type="spellEnd"/>
+            <w:r>
+              <w:rPr>
+                <w:rFonts w:ascii="Calibri" w:hAnsi="Calibri" w:cs="Calibri"/>
+                <w:sz w:val="14"/>
+                <w:szCs w:val="14"/>
+                <w:lang w:val="en-GB"/>
+              </w:rPr>
+              <w:t xml:space="preserve"> is set to true, all settings will also be deleted.</w:t>
+            </w:r>
+          </w:p>
+        </w:tc>
+        <w:tc>
+          <w:tcPr>
+            <w:tcW w:w="718" w:type="dxa"/>
+            <w:tcBorders>
+              <w:top w:val="single" w:sz="8" w:space="0" w:color="A3A3A3"/>
+              <w:left w:val="single" w:sz="8" w:space="0" w:color="A3A3A3"/>
+              <w:bottom w:val="single" w:sz="8" w:space="0" w:color="A3A3A3"/>
+              <w:right w:val="single" w:sz="8" w:space="0" w:color="A3A3A3"/>
+            </w:tcBorders>
+            <w:tcMar>
+              <w:top w:w="80" w:type="dxa"/>
+              <w:left w:w="80" w:type="dxa"/>
+              <w:bottom w:w="80" w:type="dxa"/>
+              <w:right w:w="80" w:type="dxa"/>
+            </w:tcMar>
+            <w:hideMark/>
+          </w:tcPr>
+          <w:p>
+            <w:pPr>
+              <w:pStyle w:val="NormalWeb"/>
+              <w:spacing w:before="0" w:beforeAutospacing="0" w:after="0" w:afterAutospacing="0"/>
+              <w:rPr>
+                <w:rFonts w:ascii="Calibri" w:hAnsi="Calibri" w:cs="Calibri"/>
+                <w:sz w:val="14"/>
+                <w:szCs w:val="14"/>
+                <w:lang w:val="en-GB"/>
+              </w:rPr>
+            </w:pPr>
+            <w:r>
+              <w:rPr>
+                <w:rFonts w:ascii="Calibri" w:hAnsi="Calibri" w:cs="Calibri"/>
+                <w:sz w:val="14"/>
+                <w:szCs w:val="14"/>
+                <w:lang w:val="en-GB"/>
+              </w:rPr>
+              <w:t xml:space="preserve">at this point </w:t>
+            </w:r>
+            <w:proofErr w:type="spellStart"/>
+            <w:r>
+              <w:rPr>
+                <w:rFonts w:ascii="Calibri" w:hAnsi="Calibri" w:cs="Calibri"/>
+                <w:sz w:val="14"/>
+                <w:szCs w:val="14"/>
+                <w:lang w:val="en-GB"/>
+              </w:rPr>
+              <w:t>factroy_recet</w:t>
+            </w:r>
+            <w:proofErr w:type="spellEnd"/>
+            <w:r>
+              <w:rPr>
+                <w:rFonts w:ascii="Calibri" w:hAnsi="Calibri" w:cs="Calibri"/>
+                <w:sz w:val="14"/>
+                <w:szCs w:val="14"/>
+                <w:lang w:val="en-GB"/>
+              </w:rPr>
+              <w:t xml:space="preserve"> and without it behave same</w:t>
+            </w:r>
+          </w:p>
+        </w:tc>
+      </w:tr>
+      <w:tr>
+        <w:trPr>
+          <w:divId w:val="674839175"/>
+        </w:trPr>
+        <w:tc>
+          <w:tcPr>
+            <w:tcW w:w="699" w:type="dxa"/>
+            <w:tcBorders>
+              <w:top w:val="single" w:sz="8" w:space="0" w:color="A3A3A3"/>
+              <w:left w:val="single" w:sz="8" w:space="0" w:color="A3A3A3"/>
+              <w:bottom w:val="single" w:sz="8" w:space="0" w:color="A3A3A3"/>
+              <w:right w:val="single" w:sz="8" w:space="0" w:color="A3A3A3"/>
+            </w:tcBorders>
+            <w:tcMar>
+              <w:top w:w="80" w:type="dxa"/>
+              <w:left w:w="80" w:type="dxa"/>
+              <w:bottom w:w="80" w:type="dxa"/>
+              <w:right w:w="80" w:type="dxa"/>
+            </w:tcMar>
+            <w:hideMark/>
+          </w:tcPr>
+          <w:p>
+            <w:pPr>
+              <w:pStyle w:val="NormalWeb"/>
+              <w:spacing w:before="0" w:beforeAutospacing="0" w:after="0" w:afterAutospacing="0"/>
+              <w:jc w:val="center"/>
+              <w:rPr>
+                <w:rFonts w:ascii="Calibri" w:hAnsi="Calibri" w:cs="Calibri"/>
+                <w:sz w:val="14"/>
+                <w:szCs w:val="14"/>
+                <w:lang w:val="en-GB"/>
+              </w:rPr>
+            </w:pPr>
+            <w:r>
+              <w:rPr>
+                <w:rFonts w:ascii="Calibri" w:hAnsi="Calibri" w:cs="Calibri"/>
+                <w:sz w:val="14"/>
+                <w:szCs w:val="14"/>
+                <w:lang w:val="en-GB"/>
+              </w:rPr>
               <w:t>clean</w:t>
             </w:r>
           </w:p>
@@ -4504,7 +5216,7 @@
         </w:tc>
         <w:tc>
           <w:tcPr>
-            <w:tcW w:w="2019" w:type="dxa"/>
+            <w:tcW w:w="1561" w:type="dxa"/>
             <w:tcBorders>
               <w:top w:val="single" w:sz="8" w:space="0" w:color="A3A3A3"/>
               <w:left w:val="single" w:sz="8" w:space="0" w:color="A3A3A3"/>
@@ -4545,7 +5257,7 @@
         </w:tc>
         <w:tc>
           <w:tcPr>
-            <w:tcW w:w="1578" w:type="dxa"/>
+            <w:tcW w:w="2036" w:type="dxa"/>
             <w:tcBorders>
               <w:top w:val="single" w:sz="8" w:space="0" w:color="A3A3A3"/>
               <w:left w:val="single" w:sz="8" w:space="0" w:color="A3A3A3"/>
@@ -4663,7 +5375,6 @@
                 <w:szCs w:val="14"/>
                 <w:lang w:val="en-GB"/>
               </w:rPr>
-              <w:lastRenderedPageBreak/>
               <w:t xml:space="preserve">Status Liquids </w:t>
             </w:r>
           </w:p>
@@ -4899,7 +5610,7 @@
         </w:tc>
         <w:tc>
           <w:tcPr>
-            <w:tcW w:w="2019" w:type="dxa"/>
+            <w:tcW w:w="1561" w:type="dxa"/>
             <w:tcBorders>
               <w:top w:val="single" w:sz="8" w:space="0" w:color="A3A3A3"/>
               <w:left w:val="single" w:sz="8" w:space="0" w:color="A3A3A3"/>
@@ -4940,7 +5651,7 @@
         </w:tc>
         <w:tc>
           <w:tcPr>
-            <w:tcW w:w="1578" w:type="dxa"/>
+            <w:tcW w:w="2036" w:type="dxa"/>
             <w:tcBorders>
               <w:top w:val="single" w:sz="8" w:space="0" w:color="A3A3A3"/>
               <w:left w:val="single" w:sz="8" w:space="0" w:color="A3A3A3"/>
@@ -5231,7 +5942,7 @@
         </w:tc>
         <w:tc>
           <w:tcPr>
-            <w:tcW w:w="2019" w:type="dxa"/>
+            <w:tcW w:w="1561" w:type="dxa"/>
             <w:tcBorders>
               <w:top w:val="single" w:sz="8" w:space="0" w:color="A3A3A3"/>
               <w:left w:val="single" w:sz="8" w:space="0" w:color="A3A3A3"/>
@@ -5272,7 +5983,7 @@
         </w:tc>
         <w:tc>
           <w:tcPr>
-            <w:tcW w:w="1578" w:type="dxa"/>
+            <w:tcW w:w="2036" w:type="dxa"/>
             <w:tcBorders>
               <w:top w:val="single" w:sz="8" w:space="0" w:color="A3A3A3"/>
               <w:left w:val="single" w:sz="8" w:space="0" w:color="A3A3A3"/>
@@ -5599,7 +6310,7 @@
         </w:tc>
         <w:tc>
           <w:tcPr>
-            <w:tcW w:w="2019" w:type="dxa"/>
+            <w:tcW w:w="1561" w:type="dxa"/>
             <w:tcBorders>
               <w:top w:val="single" w:sz="8" w:space="0" w:color="A3A3A3"/>
               <w:left w:val="single" w:sz="8" w:space="0" w:color="A3A3A3"/>
@@ -5633,13 +6344,11 @@
               </w:rPr>
               <w:t>BluetoothLeService.CHARACTERISTIC_STATUS_COCKTAIL</w:t>
             </w:r>
-            <w:bookmarkStart w:id="0" w:name="_GoBack"/>
-            <w:bookmarkEnd w:id="0"/>
-          </w:p>
-        </w:tc>
-        <w:tc>
-          <w:tcPr>
-            <w:tcW w:w="1578" w:type="dxa"/>
+          </w:p>
+        </w:tc>
+        <w:tc>
+          <w:tcPr>
+            <w:tcW w:w="2036" w:type="dxa"/>
             <w:tcBorders>
               <w:top w:val="single" w:sz="8" w:space="0" w:color="A3A3A3"/>
               <w:left w:val="single" w:sz="8" w:space="0" w:color="A3A3A3"/>
@@ -5992,7 +6701,7 @@
         </w:tc>
         <w:tc>
           <w:tcPr>
-            <w:tcW w:w="2019" w:type="dxa"/>
+            <w:tcW w:w="1561" w:type="dxa"/>
             <w:tcBorders>
               <w:top w:val="single" w:sz="8" w:space="0" w:color="A3A3A3"/>
               <w:left w:val="single" w:sz="8" w:space="0" w:color="A3A3A3"/>
@@ -6033,7 +6742,7 @@
         </w:tc>
         <w:tc>
           <w:tcPr>
-            <w:tcW w:w="1578" w:type="dxa"/>
+            <w:tcW w:w="2036" w:type="dxa"/>
             <w:tcBorders>
               <w:top w:val="single" w:sz="8" w:space="0" w:color="A3A3A3"/>
               <w:left w:val="single" w:sz="8" w:space="0" w:color="A3A3A3"/>
@@ -7184,7 +7893,7 @@
 </file>
 
 <file path=customXml/itemProps1.xml><?xml version="1.0" encoding="utf-8"?>
-<ds:datastoreItem xmlns:ds="http://schemas.openxmlformats.org/officeDocument/2006/customXml" ds:itemID="{BBA6F447-06C6-4839-A522-010505487E14}">
+<ds:datastoreItem xmlns:ds="http://schemas.openxmlformats.org/officeDocument/2006/customXml" ds:itemID="{CB6A58AB-8465-4CA6-BA69-96CF3709B5B1}">
   <ds:schemaRefs>
     <ds:schemaRef ds:uri="http://schemas.openxmlformats.org/officeDocument/2006/bibliography"/>
   </ds:schemaRefs>

</xml_diff>